<commit_message>
Updated introduction and lit review
</commit_message>
<xml_diff>
--- a/docx format/A Data Mining Framework for Analysing Geospatial-Temporal Data.docx
+++ b/docx format/A Data Mining Framework for Analysing Geospatial-Temporal Data.docx
@@ -38,7 +38,6 @@
           <w:szCs w:val="16"/>
         </w:rPr>
         <w:sectPr>
-          <w:footerReference w:type="first" r:id="rId8"/>
           <w:pgSz w:w="595.30pt" w:h="841.90pt" w:code="9"/>
           <w:pgMar w:top="27pt" w:right="44.65pt" w:bottom="72pt" w:left="44.65pt" w:header="36pt" w:footer="36pt" w:gutter="0pt"/>
           <w:cols w:space="36pt"/>
@@ -279,61 +278,25 @@
         <w:t>geospatial</w:t>
       </w:r>
       <w:r>
-        <w:t xml:space="preserve">-temporal data. In this paper, we </w:t>
-      </w:r>
-      <w:proofErr w:type="gramStart"/>
-      <w:r>
-        <w:t>introduce  a</w:t>
-      </w:r>
-      <w:proofErr w:type="gramEnd"/>
-      <w:r>
-        <w:t xml:space="preserve"> new data mining framework for analyzing the change patterns of </w:t>
-      </w:r>
-      <w:proofErr w:type="spellStart"/>
+        <w:t xml:space="preserve">-temporal data. In this paper, we introduce  a new data mining framework for analyzing the change patterns of </w:t>
+      </w:r>
       <w:r>
         <w:rPr>
           <w:u w:val="single"/>
         </w:rPr>
         <w:t>spatio</w:t>
       </w:r>
-      <w:proofErr w:type="spellEnd"/>
-      <w:r>
-        <w:t xml:space="preserve">-temporal data. It </w:t>
-      </w:r>
-      <w:proofErr w:type="gramStart"/>
-      <w:r>
-        <w:t>includes  change</w:t>
-      </w:r>
-      <w:proofErr w:type="gramEnd"/>
-      <w:r>
-        <w:t xml:space="preserve"> analysis techniques and automatic storytelling methodology  for  </w:t>
-      </w:r>
-      <w:proofErr w:type="spellStart"/>
+      <w:r>
+        <w:t xml:space="preserve">-temporal data. It includes  change analysis techniques and automatic storytelling methodology  for  </w:t>
+      </w:r>
       <w:r>
         <w:rPr>
           <w:u w:val="single"/>
         </w:rPr>
         <w:t>spatio</w:t>
       </w:r>
-      <w:proofErr w:type="spellEnd"/>
-      <w:r>
-        <w:t xml:space="preserve">-temporal  data. We evaluate the </w:t>
-      </w:r>
-      <w:proofErr w:type="gramStart"/>
-      <w:r>
-        <w:t>effectiveness  of</w:t>
-      </w:r>
-      <w:proofErr w:type="gramEnd"/>
-      <w:r>
-        <w:t xml:space="preserve"> our framework  through case studies involving  Twitter emotion data and North American Drought data. The experimental results show that our framework can discover interesting change </w:t>
-      </w:r>
-      <w:proofErr w:type="gramStart"/>
-      <w:r>
-        <w:t>patterns  and</w:t>
-      </w:r>
-      <w:proofErr w:type="gramEnd"/>
-      <w:r>
-        <w:t xml:space="preserve"> useful information  from spatial-temporal data.</w:t>
+      <w:r>
+        <w:t>-temporal  data. We evaluate the effectiveness  of our framework  through case studies involving  Twitter emotion data and North American Drought data. The experimental results show that our framework can discover interesting change patterns  and useful information  from spatial-temporal data.</w:t>
       </w:r>
     </w:p>
     <w:p>
@@ -346,14 +309,12 @@
       <w:r>
         <w:t xml:space="preserve">change analysis, storytelling, sentiment analysis, polygon, </w:t>
       </w:r>
-      <w:proofErr w:type="spellStart"/>
       <w:r>
         <w:rPr>
           <w:u w:val="single"/>
         </w:rPr>
         <w:t>spatio</w:t>
       </w:r>
-      <w:proofErr w:type="spellEnd"/>
       <w:r>
         <w:t>-temporal data.</w:t>
       </w:r>
@@ -379,7 +340,6 @@
         </w:rPr>
         <w:t xml:space="preserve">Analyzing change in spatial-temporal data is critical for many applications including developing early warning systems that monitor environmental conditions, detecting political unrest and crime monitoring.  Change analysis models are essential in understanding larger patterns and trends in multifaceted, time-series geographic data.  The purpose of this study is to detect </w:t>
       </w:r>
-      <w:proofErr w:type="spellStart"/>
       <w:r>
         <w:rPr>
           <w:u w:val="single"/>
@@ -387,7 +347,6 @@
         </w:rPr>
         <w:t>spatio</w:t>
       </w:r>
-      <w:proofErr w:type="spellEnd"/>
       <w:r>
         <w:rPr>
           <w:lang w:val="en-US"/>
@@ -427,50 +386,7 @@
         <w:rPr>
           <w:lang w:val="en-US"/>
         </w:rPr>
-        <w:t xml:space="preserve">Modern technology digitizes wide sources of information constantly, with hour after hour of data being stored and most of it being unprocessed raw data. This is especially true with remote sensing networks and resultant </w:t>
-      </w:r>
-      <w:r>
-        <w:rPr>
-          <w:u w:val="single"/>
-          <w:lang w:val="en-US"/>
-        </w:rPr>
-        <w:t>geo</w:t>
-      </w:r>
-      <w:r>
-        <w:rPr>
-          <w:lang w:val="en-US"/>
-        </w:rPr>
-        <w:t xml:space="preserve">-spatial imagery. Much of this data has meta-information associated with it which can reveal patterns or trend if properly classified and </w:t>
-      </w:r>
-      <w:proofErr w:type="spellStart"/>
-      <w:r>
-        <w:rPr>
-          <w:u w:val="single"/>
-          <w:lang w:val="en-US"/>
-        </w:rPr>
-        <w:t>analysed</w:t>
-      </w:r>
-      <w:proofErr w:type="spellEnd"/>
-      <w:r>
-        <w:rPr>
-          <w:lang w:val="en-US"/>
-        </w:rPr>
-        <w:t xml:space="preserve">. Performing basic change analysis on a subset of this data gives us a lot of insights that would otherwise go </w:t>
-      </w:r>
-      <w:proofErr w:type="spellStart"/>
-      <w:r>
-        <w:rPr>
-          <w:u w:val="single"/>
-          <w:lang w:val="en-US"/>
-        </w:rPr>
-        <w:t>unrecognised</w:t>
-      </w:r>
-      <w:proofErr w:type="spellEnd"/>
-      <w:r>
-        <w:rPr>
-          <w:lang w:val="en-US"/>
-        </w:rPr>
-        <w:t>.</w:t>
+        <w:t>Detecting changes in land-use/land-cover is one of the most fundamental and common uses of remote sensing image analysis. One of the most rudimentary forms of change detection is the visual comparison of two images by a trained interpreter. With an effective display system large enough to display both images simultaneously and to explore and digitize with a cursor tracking to the same location in both images, this is a quick method that can be used to locally collect valuable GIS compatible data while streaming the images themselves over a relatively low-bandwidth Internet connection.</w:t>
       </w:r>
     </w:p>
     <w:p>
@@ -492,21 +408,164 @@
         <w:rPr>
           <w:lang w:val="en-US"/>
         </w:rPr>
-        <w:t xml:space="preserve">A common understanding is that most big data available today is either archival, media or web scrapes [25]. However, a large source of that data is </w:t>
-      </w:r>
-      <w:proofErr w:type="gramStart"/>
-      <w:r>
-        <w:rPr>
-          <w:lang w:val="en-US"/>
-        </w:rPr>
-        <w:t>actually from</w:t>
-      </w:r>
-      <w:proofErr w:type="gramEnd"/>
-      <w:r>
-        <w:rPr>
-          <w:lang w:val="en-US"/>
-        </w:rPr>
-        <w:t xml:space="preserve"> Geographic Information Systems (</w:t>
+        <w:t xml:space="preserve">Modern technology digitizes wide sources of information constantly, with hour after hour of data being stored and most of it being unprocessed raw data. This is especially true with remote sensing networks and resultant </w:t>
+      </w:r>
+      <w:r>
+        <w:rPr>
+          <w:u w:val="single"/>
+          <w:lang w:val="en-US"/>
+        </w:rPr>
+        <w:t>geo</w:t>
+      </w:r>
+      <w:r>
+        <w:rPr>
+          <w:lang w:val="en-US"/>
+        </w:rPr>
+        <w:t xml:space="preserve">-spatial imagery. Much of this data has meta-information associated with it which can reveal patterns or trend if properly classified and </w:t>
+      </w:r>
+      <w:r>
+        <w:rPr>
+          <w:u w:val="single"/>
+          <w:lang w:val="en-US"/>
+        </w:rPr>
+        <w:t>analyzed</w:t>
+      </w:r>
+      <w:r>
+        <w:rPr>
+          <w:lang w:val="en-US"/>
+        </w:rPr>
+        <w:t xml:space="preserve">. Performing basic change analysis on a subset of this data gives us a lot of insights that would otherwise go </w:t>
+      </w:r>
+      <w:r>
+        <w:rPr>
+          <w:u w:val="single"/>
+          <w:lang w:val="en-US"/>
+        </w:rPr>
+        <w:t>unrecognized</w:t>
+      </w:r>
+      <w:r>
+        <w:rPr>
+          <w:lang w:val="en-US"/>
+        </w:rPr>
+        <w:t>.</w:t>
+      </w:r>
+    </w:p>
+    <w:p>
+      <w:pPr>
+        <w:pStyle w:val="BodyText"/>
+        <w:rPr>
+          <w:lang w:val="en-US"/>
+        </w:rPr>
+      </w:pPr>
+    </w:p>
+    <w:p>
+      <w:pPr>
+        <w:pStyle w:val="BodyText"/>
+        <w:rPr>
+          <w:lang w:val="en-US"/>
+        </w:rPr>
+      </w:pPr>
+      <w:r>
+        <w:rPr>
+          <w:lang w:val="en-US"/>
+        </w:rPr>
+        <w:t xml:space="preserve">Digital algorithms also exist for change detection. Unclassified images can be compared on a pixel-by-pixel or patch-by-patch basis; classified images can be compared with the results indicating changes in specific classes over time. </w:t>
+      </w:r>
+      <w:r>
+        <w:rPr>
+          <w:lang w:val="en-US"/>
+        </w:rPr>
+        <w:t>Visually comparing co-registered images from two dates is always the first place to start, even if the ultimate goal is to use an automated algorithm for classification or change detection (Campbell, 2011). Most image processing packages include tools to swipe one image over the other, flicker between images, and view images side-by-side. In some cases, heads-up digitizing may be used to identify and classify change; in other cases, visual inspection is used to help select the most appropriate automated change detection technique.</w:t>
+      </w:r>
+    </w:p>
+    <w:p>
+      <w:pPr>
+        <w:pStyle w:val="BodyText"/>
+        <w:rPr>
+          <w:lang w:val="en-US"/>
+        </w:rPr>
+      </w:pPr>
+      <w:r>
+        <w:rPr>
+          <w:lang w:val="en-US"/>
+        </w:rPr>
+        <w:t>G</w:t>
+      </w:r>
+      <w:r>
+        <w:rPr>
+          <w:lang w:val="en-US"/>
+        </w:rPr>
+        <w:t>enerating actionable intelligence from geospatial data requires change detection</w:t>
+      </w:r>
+      <w:r>
+        <w:rPr>
+          <w:lang w:val="en-US"/>
+        </w:rPr>
+        <w:t xml:space="preserve"> capabilities that are beyond human grasp</w:t>
+      </w:r>
+      <w:r>
+        <w:rPr>
+          <w:lang w:val="en-US"/>
+        </w:rPr>
+        <w:t xml:space="preserve">. Whether </w:t>
+      </w:r>
+      <w:r>
+        <w:rPr>
+          <w:lang w:val="en-US"/>
+        </w:rPr>
+        <w:t>we</w:t>
+      </w:r>
+      <w:r>
+        <w:rPr>
+          <w:lang w:val="en-US"/>
+        </w:rPr>
+        <w:t xml:space="preserve"> are looking to detect changes in the number of parked cars at retail outlets, changes to buildings, or changes in the position of a satellite dish one is often looking for changes that are practically impossible for the human eye to detect.</w:t>
+      </w:r>
+      <w:r>
+        <w:rPr>
+          <w:lang w:val="en-US"/>
+        </w:rPr>
+        <w:t xml:space="preserve"> </w:t>
+      </w:r>
+      <w:r>
+        <w:rPr>
+          <w:lang w:val="en-US"/>
+        </w:rPr>
+        <w:t>Even when detected changes can be observed by the human eye; given the immense volume of geospatial data we simply cannot hire enough people to stare at video, LiDAR, and satellite imagery monitoring changes.</w:t>
+      </w:r>
+      <w:r>
+        <w:rPr>
+          <w:lang w:val="en-US"/>
+        </w:rPr>
+        <w:t xml:space="preserve"> </w:t>
+      </w:r>
+      <w:r>
+        <w:rPr>
+          <w:lang w:val="en-US"/>
+        </w:rPr>
+        <w:t>Smart and efficient Change Detection software is absolutely crucial.</w:t>
+      </w:r>
+    </w:p>
+    <w:p>
+      <w:pPr>
+        <w:pStyle w:val="BodyText"/>
+        <w:rPr>
+          <w:lang w:val="en-US"/>
+        </w:rPr>
+      </w:pPr>
+    </w:p>
+    <w:p>
+      <w:pPr>
+        <w:pStyle w:val="BodyText"/>
+        <w:rPr>
+          <w:lang w:val="en-US"/>
+        </w:rPr>
+      </w:pPr>
+      <w:r>
+        <w:rPr>
+          <w:lang w:val="en-US"/>
+        </w:rPr>
+        <w:t>A common understanding is that most big data available today is either archival, media or web scrapes [25]. However, a large source of that data is actually from Geographic Information Systems (</w:t>
       </w:r>
       <w:r>
         <w:rPr>
@@ -532,21 +591,7 @@
         <w:rPr>
           <w:lang w:val="en-US"/>
         </w:rPr>
-        <w:t xml:space="preserve"> </w:t>
-      </w:r>
-      <w:proofErr w:type="gramStart"/>
-      <w:r>
-        <w:rPr>
-          <w:lang w:val="en-US"/>
-        </w:rPr>
-        <w:t>have</w:t>
-      </w:r>
-      <w:proofErr w:type="gramEnd"/>
-      <w:r>
-        <w:rPr>
-          <w:lang w:val="en-US"/>
-        </w:rPr>
-        <w:t xml:space="preserve"> standardized access and structuring, but they limit much of the meta-data associated with them. Most publicly available (i.e. non-governmental) 'big data' sources with spatial components revolve around data scraped from mobile software platforms, including twitter, </w:t>
+        <w:t xml:space="preserve"> have standardized access and structuring, but they limit much of the meta-data associated with them. Most publicly available (i.e. non-governmental) 'big data' sources with spatial components revolve around data scraped from mobile software platforms, including twitter, </w:t>
       </w:r>
       <w:r>
         <w:rPr>
@@ -587,7 +632,6 @@
         </w:rPr>
         <w:t xml:space="preserve"> changes by Google Maps, for instance, aptly show that data content, and thus its meaning, is subject to regulation that is outside the control of researchers. The goal of this research project is to detect and analyze how the patterns of features change over time and space in </w:t>
       </w:r>
-      <w:proofErr w:type="spellStart"/>
       <w:r>
         <w:rPr>
           <w:u w:val="single"/>
@@ -595,28 +639,12 @@
         </w:rPr>
         <w:t>spatio</w:t>
       </w:r>
-      <w:proofErr w:type="spellEnd"/>
-      <w:r>
-        <w:rPr>
-          <w:lang w:val="en-US"/>
-        </w:rPr>
-        <w:t xml:space="preserve">-temporal data and automatically </w:t>
-      </w:r>
-      <w:proofErr w:type="gramStart"/>
-      <w:r>
-        <w:rPr>
-          <w:lang w:val="en-US"/>
-        </w:rPr>
-        <w:t>story-telling</w:t>
-      </w:r>
-      <w:proofErr w:type="gramEnd"/>
-      <w:r>
-        <w:rPr>
-          <w:lang w:val="en-US"/>
-        </w:rPr>
-        <w:t xml:space="preserve"> based on the time-serials of </w:t>
-      </w:r>
-      <w:proofErr w:type="spellStart"/>
+      <w:r>
+        <w:rPr>
+          <w:lang w:val="en-US"/>
+        </w:rPr>
+        <w:t xml:space="preserve">-temporal data and automatically story-telling based on the time-serials of </w:t>
+      </w:r>
       <w:r>
         <w:rPr>
           <w:u w:val="single"/>
@@ -624,7 +652,6 @@
         </w:rPr>
         <w:t>spatio</w:t>
       </w:r>
-      <w:proofErr w:type="spellEnd"/>
       <w:r>
         <w:rPr>
           <w:lang w:val="en-US"/>
@@ -726,6 +753,7 @@
         <w:rPr>
           <w:lang w:val="en-US"/>
         </w:rPr>
+        <w:lastRenderedPageBreak/>
         <w:t xml:space="preserve">A new measure of </w:t>
       </w:r>
       <w:r>
@@ -900,91 +928,16 @@
         </w:rPr>
       </w:pPr>
       <w:r>
-        <w:rPr>
-          <w:lang w:val="en-US"/>
-        </w:rPr>
-        <w:t xml:space="preserve">Since our data is primarily in an urban environment, with all the grid like rigidity that entails, it is a good idea to look at change detection algorithms optimized for urban environments. One of the hardest aspects to measure is to distinguish between change and no-change, as well as different kinds of change. Comparing image </w:t>
-      </w:r>
-      <w:r>
-        <w:rPr>
-          <w:u w:val="single"/>
-          <w:lang w:val="en-US"/>
-        </w:rPr>
-        <w:t>differencing</w:t>
-      </w:r>
-      <w:r>
-        <w:rPr>
-          <w:lang w:val="en-US"/>
-        </w:rPr>
-        <w:t xml:space="preserve">, image regression, </w:t>
-      </w:r>
-      <w:proofErr w:type="spellStart"/>
-      <w:r>
-        <w:rPr>
-          <w:u w:val="single"/>
-          <w:lang w:val="en-US"/>
-        </w:rPr>
-        <w:t>tasselled</w:t>
-      </w:r>
-      <w:proofErr w:type="spellEnd"/>
-      <w:r>
-        <w:rPr>
-          <w:lang w:val="en-US"/>
-        </w:rPr>
-        <w:t xml:space="preserve">-cap transformation and chi square transformation, </w:t>
-      </w:r>
-      <w:proofErr w:type="spellStart"/>
-      <w:r>
-        <w:rPr>
-          <w:u w:val="single"/>
-          <w:lang w:val="en-US"/>
-        </w:rPr>
-        <w:t>Ridd</w:t>
-      </w:r>
-      <w:proofErr w:type="spellEnd"/>
-      <w:r>
-        <w:rPr>
-          <w:lang w:val="en-US"/>
-        </w:rPr>
-        <w:t xml:space="preserve"> and </w:t>
-      </w:r>
-      <w:r>
-        <w:rPr>
-          <w:u w:val="single"/>
-          <w:lang w:val="en-US"/>
-        </w:rPr>
-        <w:t>Liu</w:t>
-      </w:r>
-      <w:r>
-        <w:rPr>
-          <w:lang w:val="en-US"/>
-        </w:rPr>
-        <w:t xml:space="preserve"> [3] find image </w:t>
-      </w:r>
-      <w:r>
-        <w:rPr>
-          <w:u w:val="single"/>
-          <w:lang w:val="en-US"/>
-        </w:rPr>
-        <w:t>differencing</w:t>
-      </w:r>
-      <w:r>
-        <w:rPr>
-          <w:lang w:val="en-US"/>
-        </w:rPr>
-        <w:t xml:space="preserve"> to be the most consistent, with a sustained overall accuracy of</w:t>
-      </w:r>
-      <w:r>
-        <w:rPr>
-          <w:lang w:val="en-US"/>
-        </w:rPr>
-        <w:t xml:space="preserve"> </w:t>
-      </w:r>
-      <w:r>
-        <w:rPr>
-          <w:lang w:val="en-US"/>
-        </w:rPr>
-        <w:t>&gt;80%.</w:t>
+        <w:t>The ability to develop spatially distributed models of topographic change is presenting new capabilities in geomorphic research</w:t>
+      </w:r>
+      <w:r>
+        <w:rPr>
+          <w:lang w:val="en-IN"/>
+        </w:rPr>
+        <w:t>, as seen in James et al</w:t>
+      </w:r>
+      <w:r>
+        <w:t>. High resolution maps of elevation change indicate locations, processes, and rates of geomorphic change, and provide a means of calibrating temporal simulation models. Methods of geomorphic change detection (GCD), based on gridded models, may be applied to a wide range of time periods by utilizing cartometric, remote sensing, or ground-based topographic survey data to measure volumetric change. Advantages and limitations of historical DEM reconstruction methods are reviewed with a focus on coupling them with subsequent DEMs to construct DEMs of difference (DoD), which can be created by subtracting one elevation model from another, to map erosion, deposition, and volumetric change.</w:t>
       </w:r>
     </w:p>
     <w:p>
@@ -998,27 +951,40 @@
         <w:rPr>
           <w:lang w:val="en-US"/>
         </w:rPr>
-        <w:t xml:space="preserve">It is useful to have a programming-oriented study comparing several of the change detection algorithms using </w:t>
-      </w:r>
-      <w:r>
-        <w:rPr>
-          <w:u w:val="single"/>
-          <w:lang w:val="en-US"/>
-        </w:rPr>
-        <w:t>MATLAB</w:t>
-      </w:r>
-      <w:r>
-        <w:rPr>
-          <w:lang w:val="en-US"/>
-        </w:rPr>
-        <w:t xml:space="preserve">, rather than pure application-oriented comparison, in order to have a benchmark. </w:t>
-      </w:r>
-      <w:r>
-        <w:rPr>
-          <w:u w:val="single"/>
-          <w:lang w:val="en-US"/>
-        </w:rPr>
-        <w:t>Minu</w:t>
+        <w:t xml:space="preserve">Since our data is primarily in an urban environment, with all the grid like rigidity that entails, it is a good idea to look at change detection algorithms optimized for urban environments. One of the hardest aspects to measure is to distinguish between change and no-change, as well as different kinds of change. Comparing image </w:t>
+      </w:r>
+      <w:r>
+        <w:rPr>
+          <w:u w:val="single"/>
+          <w:lang w:val="en-US"/>
+        </w:rPr>
+        <w:t>differencing</w:t>
+      </w:r>
+      <w:r>
+        <w:rPr>
+          <w:lang w:val="en-US"/>
+        </w:rPr>
+        <w:t xml:space="preserve">, image regression, </w:t>
+      </w:r>
+      <w:r>
+        <w:rPr>
+          <w:u w:val="single"/>
+          <w:lang w:val="en-US"/>
+        </w:rPr>
+        <w:t>tasselled</w:t>
+      </w:r>
+      <w:r>
+        <w:rPr>
+          <w:lang w:val="en-US"/>
+        </w:rPr>
+        <w:t xml:space="preserve">-cap transformation and chi square transformation, </w:t>
+      </w:r>
+      <w:r>
+        <w:rPr>
+          <w:u w:val="single"/>
+          <w:lang w:val="en-US"/>
+        </w:rPr>
+        <w:t>Ridd</w:t>
       </w:r>
       <w:r>
         <w:rPr>
@@ -1031,13 +997,13 @@
           <w:u w:val="single"/>
           <w:lang w:val="en-US"/>
         </w:rPr>
-        <w:t>Shetty</w:t>
-      </w:r>
-      <w:r>
-        <w:rPr>
-          <w:lang w:val="en-US"/>
-        </w:rPr>
-        <w:t xml:space="preserve"> [5] analyzed image </w:t>
+        <w:t>Liu</w:t>
+      </w:r>
+      <w:r>
+        <w:rPr>
+          <w:lang w:val="en-US"/>
+        </w:rPr>
+        <w:t xml:space="preserve"> [3] find image </w:t>
       </w:r>
       <w:r>
         <w:rPr>
@@ -1050,27 +1016,19 @@
         <w:rPr>
           <w:lang w:val="en-US"/>
         </w:rPr>
-        <w:t xml:space="preserve">, image </w:t>
-      </w:r>
-      <w:r>
-        <w:rPr>
-          <w:u w:val="single"/>
-          <w:lang w:val="en-US"/>
-        </w:rPr>
-        <w:t>ratioing</w:t>
-      </w:r>
-      <w:r>
-        <w:rPr>
-          <w:lang w:val="en-US"/>
-        </w:rPr>
-        <w:t xml:space="preserve">, change vector analysis, tasseled cap transformation and principal component analysis for efficiency and effectiveness. Although their area of study </w:t>
-      </w:r>
-      <w:r>
-        <w:rPr>
-          <w:lang w:val="en-US"/>
-        </w:rPr>
-        <w:lastRenderedPageBreak/>
-        <w:t>was not urban but a variety of land use/ land cover, change vector analysis gave the best overall accuracy.</w:t>
+        <w:t xml:space="preserve"> to be the most consistent, with a sustained overall accuracy of</w:t>
+      </w:r>
+      <w:r>
+        <w:rPr>
+          <w:lang w:val="en-US"/>
+        </w:rPr>
+        <w:t xml:space="preserve"> </w:t>
+      </w:r>
+      <w:r>
+        <w:rPr>
+          <w:lang w:val="en-US"/>
+        </w:rPr>
+        <w:t>&gt;80%.</w:t>
       </w:r>
     </w:p>
     <w:p>
@@ -1084,20 +1042,72 @@
         <w:rPr>
           <w:lang w:val="en-US"/>
         </w:rPr>
-        <w:t xml:space="preserve">We also studied two novel methods that are recent developments and are showing promising results: Neighborhood Correlation Image and Comprehensive Change Detection Method, both of which are optimized for remote sensing imagery but can be adapted to </w:t>
-      </w:r>
-      <w:r>
-        <w:rPr>
-          <w:u w:val="single"/>
-          <w:lang w:val="en-US"/>
-        </w:rPr>
-        <w:t>vectorized</w:t>
-      </w:r>
-      <w:r>
-        <w:rPr>
-          <w:lang w:val="en-US"/>
-        </w:rPr>
-        <w:t xml:space="preserve"> maps without loss of generality.</w:t>
+        <w:t xml:space="preserve">It is useful to have a programming-oriented study comparing several of the change detection algorithms using </w:t>
+      </w:r>
+      <w:r>
+        <w:rPr>
+          <w:u w:val="single"/>
+          <w:lang w:val="en-US"/>
+        </w:rPr>
+        <w:t>MATLAB</w:t>
+      </w:r>
+      <w:r>
+        <w:rPr>
+          <w:lang w:val="en-US"/>
+        </w:rPr>
+        <w:t xml:space="preserve">, rather than pure application-oriented comparison, in order to have a benchmark. </w:t>
+      </w:r>
+      <w:r>
+        <w:rPr>
+          <w:u w:val="single"/>
+          <w:lang w:val="en-US"/>
+        </w:rPr>
+        <w:t>Minu</w:t>
+      </w:r>
+      <w:r>
+        <w:rPr>
+          <w:lang w:val="en-US"/>
+        </w:rPr>
+        <w:t xml:space="preserve"> and </w:t>
+      </w:r>
+      <w:r>
+        <w:rPr>
+          <w:u w:val="single"/>
+          <w:lang w:val="en-US"/>
+        </w:rPr>
+        <w:t>Shetty</w:t>
+      </w:r>
+      <w:r>
+        <w:rPr>
+          <w:lang w:val="en-US"/>
+        </w:rPr>
+        <w:t xml:space="preserve"> [5] analyzed image </w:t>
+      </w:r>
+      <w:r>
+        <w:rPr>
+          <w:u w:val="single"/>
+          <w:lang w:val="en-US"/>
+        </w:rPr>
+        <w:t>differencing</w:t>
+      </w:r>
+      <w:r>
+        <w:rPr>
+          <w:lang w:val="en-US"/>
+        </w:rPr>
+        <w:t xml:space="preserve">, image </w:t>
+      </w:r>
+      <w:r>
+        <w:rPr>
+          <w:u w:val="single"/>
+          <w:lang w:val="en-US"/>
+        </w:rPr>
+        <w:t>ratioing</w:t>
+      </w:r>
+      <w:r>
+        <w:rPr>
+          <w:lang w:val="en-US"/>
+        </w:rPr>
+        <w:t>, change vector analysis, tasseled cap transformation and principal component analysis for efficiency and effectiveness. Although their area of study was not urban but a variety of land use/ land cover, change vector analysis gave the best overall accuracy.</w:t>
       </w:r>
     </w:p>
     <w:p>
@@ -1111,72 +1121,20 @@
         <w:rPr>
           <w:lang w:val="en-US"/>
         </w:rPr>
-        <w:t>The change detection model using Neighborhood Correlation Image (</w:t>
-      </w:r>
-      <w:r>
-        <w:rPr>
-          <w:u w:val="single"/>
-          <w:lang w:val="en-US"/>
-        </w:rPr>
-        <w:t>NCI</w:t>
-      </w:r>
-      <w:r>
-        <w:rPr>
-          <w:lang w:val="en-US"/>
-        </w:rPr>
-        <w:t xml:space="preserve">) logic works because of the obvious fact that the same geographic area (e.g., a </w:t>
-      </w:r>
-      <w:r>
-        <w:rPr>
-          <w:u w:val="single"/>
-          <w:lang w:val="en-US"/>
-        </w:rPr>
-        <w:t>3x3</w:t>
-      </w:r>
-      <w:r>
-        <w:rPr>
-          <w:lang w:val="en-US"/>
-        </w:rPr>
-        <w:t xml:space="preserve"> pixel window) on two dates of imagery will tend to be highly correlated if little change has occurred, and uncorrelated when change occurs [1]. Computing the </w:t>
-      </w:r>
-      <w:r>
-        <w:rPr>
-          <w:u w:val="single"/>
-          <w:lang w:val="en-US"/>
-        </w:rPr>
-        <w:t>piecewise</w:t>
-      </w:r>
-      <w:r>
-        <w:rPr>
-          <w:lang w:val="en-US"/>
-        </w:rPr>
-        <w:t xml:space="preserve"> correlation between two data sets demonstrates that </w:t>
-      </w:r>
-      <w:r>
-        <w:rPr>
-          <w:u w:val="single"/>
-          <w:lang w:val="en-US"/>
-        </w:rPr>
-        <w:t>NCIs</w:t>
-      </w:r>
-      <w:r>
-        <w:rPr>
-          <w:lang w:val="en-US"/>
-        </w:rPr>
-        <w:t xml:space="preserve"> contain change information and that </w:t>
-      </w:r>
-      <w:r>
-        <w:rPr>
-          <w:u w:val="single"/>
-          <w:lang w:val="en-US"/>
-        </w:rPr>
-        <w:t>NCIs</w:t>
-      </w:r>
-      <w:r>
-        <w:rPr>
-          <w:lang w:val="en-US"/>
-        </w:rPr>
-        <w:t xml:space="preserve"> may be powerful tools for change detection.</w:t>
+        <w:t xml:space="preserve">We also studied two novel methods that are recent developments and are showing promising results: Neighborhood Correlation Image and Comprehensive Change Detection Method, both of which are optimized for remote sensing imagery but can be adapted to </w:t>
+      </w:r>
+      <w:r>
+        <w:rPr>
+          <w:u w:val="single"/>
+          <w:lang w:val="en-US"/>
+        </w:rPr>
+        <w:t>vectorized</w:t>
+      </w:r>
+      <w:r>
+        <w:rPr>
+          <w:lang w:val="en-US"/>
+        </w:rPr>
+        <w:t xml:space="preserve"> maps without loss of generality.</w:t>
       </w:r>
     </w:p>
     <w:p>
@@ -1190,33 +1148,72 @@
         <w:rPr>
           <w:lang w:val="en-US"/>
         </w:rPr>
-        <w:t>A high-performance remote sensing method called Comprehensive Change Detection Method (</w:t>
-      </w:r>
-      <w:r>
-        <w:rPr>
-          <w:u w:val="single"/>
-          <w:lang w:val="en-US"/>
-        </w:rPr>
-        <w:t>CCDM</w:t>
-      </w:r>
-      <w:r>
-        <w:rPr>
-          <w:lang w:val="en-US"/>
-        </w:rPr>
-        <w:t xml:space="preserve">) integrates spectral-based change detection algorithms and a novel change model called Zone, which extracts change information from two Landsat image pairs [2]. This can be easily modified to work on the Twitter-based emotional grading maps. This method is simple, easy to operate, widely applicable, and capable of capturing </w:t>
-      </w:r>
-      <w:r>
-        <w:rPr>
-          <w:u w:val="single"/>
-          <w:lang w:val="en-US"/>
-        </w:rPr>
-        <w:t>anthropogenic</w:t>
-      </w:r>
-      <w:r>
-        <w:rPr>
-          <w:lang w:val="en-US"/>
-        </w:rPr>
-        <w:t xml:space="preserve"> changes like our area of interest.</w:t>
+        <w:t>The change detection model using Neighborhood Correlation Image (</w:t>
+      </w:r>
+      <w:r>
+        <w:rPr>
+          <w:u w:val="single"/>
+          <w:lang w:val="en-US"/>
+        </w:rPr>
+        <w:t>NCI</w:t>
+      </w:r>
+      <w:r>
+        <w:rPr>
+          <w:lang w:val="en-US"/>
+        </w:rPr>
+        <w:t xml:space="preserve">) logic works because of the obvious fact that the same geographic area (e.g., a </w:t>
+      </w:r>
+      <w:r>
+        <w:rPr>
+          <w:u w:val="single"/>
+          <w:lang w:val="en-US"/>
+        </w:rPr>
+        <w:t>3x3</w:t>
+      </w:r>
+      <w:r>
+        <w:rPr>
+          <w:lang w:val="en-US"/>
+        </w:rPr>
+        <w:t xml:space="preserve"> pixel window) on two dates of imagery will tend to be highly correlated if little change has occurred, and uncorrelated when change occurs [1]. Computing the </w:t>
+      </w:r>
+      <w:r>
+        <w:rPr>
+          <w:u w:val="single"/>
+          <w:lang w:val="en-US"/>
+        </w:rPr>
+        <w:t>piecewise</w:t>
+      </w:r>
+      <w:r>
+        <w:rPr>
+          <w:lang w:val="en-US"/>
+        </w:rPr>
+        <w:t xml:space="preserve"> correlation between two data sets demonstrates that </w:t>
+      </w:r>
+      <w:r>
+        <w:rPr>
+          <w:u w:val="single"/>
+          <w:lang w:val="en-US"/>
+        </w:rPr>
+        <w:t>NCIs</w:t>
+      </w:r>
+      <w:r>
+        <w:rPr>
+          <w:lang w:val="en-US"/>
+        </w:rPr>
+        <w:t xml:space="preserve"> contain change information and that </w:t>
+      </w:r>
+      <w:r>
+        <w:rPr>
+          <w:u w:val="single"/>
+          <w:lang w:val="en-US"/>
+        </w:rPr>
+        <w:t>NCIs</w:t>
+      </w:r>
+      <w:r>
+        <w:rPr>
+          <w:lang w:val="en-US"/>
+        </w:rPr>
+        <w:t xml:space="preserve"> may be powerful tools for change detection.</w:t>
       </w:r>
     </w:p>
     <w:p>
@@ -1230,115 +1227,33 @@
         <w:rPr>
           <w:lang w:val="en-US"/>
         </w:rPr>
-        <w:t xml:space="preserve">Storytelling techniques are an effective </w:t>
-      </w:r>
-      <w:r>
-        <w:rPr>
-          <w:u w:val="single"/>
-          <w:lang w:val="en-US"/>
-        </w:rPr>
-        <w:t>summarization</w:t>
-      </w:r>
-      <w:r>
-        <w:rPr>
-          <w:lang w:val="en-US"/>
-        </w:rPr>
-        <w:t xml:space="preserve"> method to succinctly organize extensive information. Traditional storytelling has been mostly successful on news articles, blogs, as well as structured databases. However, traditional storytelling techniques tend to perform poorly on social media content, such as Twitter, where text lacks proper form and function [11]. Moreover, the ability to support dynamic </w:t>
-      </w:r>
-      <w:r>
-        <w:rPr>
-          <w:u w:val="single"/>
-          <w:lang w:val="en-US"/>
-        </w:rPr>
-        <w:t>storylines</w:t>
-      </w:r>
-      <w:r>
-        <w:rPr>
-          <w:lang w:val="en-US"/>
-        </w:rPr>
-        <w:t xml:space="preserve"> as they evolve is critical to </w:t>
-      </w:r>
-      <w:r>
-        <w:rPr>
-          <w:u w:val="single"/>
-          <w:lang w:val="en-US"/>
-        </w:rPr>
-        <w:t>modelling</w:t>
-      </w:r>
-      <w:r>
-        <w:rPr>
-          <w:lang w:val="en-US"/>
-        </w:rPr>
-        <w:t xml:space="preserve"> fast moving social media streams such as Twitter. Dos Santos </w:t>
-      </w:r>
-      <w:r>
-        <w:rPr>
-          <w:u w:val="single"/>
-          <w:lang w:val="en-US"/>
-        </w:rPr>
-        <w:t>et</w:t>
-      </w:r>
-      <w:r>
-        <w:rPr>
-          <w:lang w:val="en-US"/>
-        </w:rPr>
-        <w:t xml:space="preserve"> </w:t>
-      </w:r>
-      <w:r>
-        <w:rPr>
-          <w:u w:val="single"/>
-          <w:lang w:val="en-US"/>
-        </w:rPr>
-        <w:t>al</w:t>
-      </w:r>
-      <w:r>
-        <w:rPr>
-          <w:lang w:val="en-US"/>
-        </w:rPr>
-        <w:t xml:space="preserve">. [21] introduced a set of methods to automatically derive stories over linked entities in tweets. They model a story as a graph of entities propagating through spatial regions in a temporal sequence, and controls search space complexity by suggesting regions of exploration. They developed algorithms to conduct storytelling to model tweets over space and time, reasoning over </w:t>
-      </w:r>
-      <w:proofErr w:type="spellStart"/>
-      <w:r>
-        <w:rPr>
-          <w:u w:val="single"/>
-          <w:lang w:val="en-US"/>
-        </w:rPr>
-        <w:t>spatio</w:t>
-      </w:r>
-      <w:proofErr w:type="spellEnd"/>
-      <w:r>
-        <w:rPr>
-          <w:lang w:val="en-US"/>
-        </w:rPr>
-        <w:t xml:space="preserve">-temporal features, and devise </w:t>
-      </w:r>
-      <w:proofErr w:type="spellStart"/>
-      <w:r>
-        <w:rPr>
-          <w:u w:val="single"/>
-          <w:lang w:val="en-US"/>
-        </w:rPr>
-        <w:t>spatio</w:t>
-      </w:r>
-      <w:proofErr w:type="spellEnd"/>
-      <w:r>
-        <w:rPr>
-          <w:lang w:val="en-US"/>
-        </w:rPr>
-        <w:t xml:space="preserve">-temporal </w:t>
-      </w:r>
-      <w:r>
-        <w:rPr>
-          <w:u w:val="single"/>
-          <w:lang w:val="en-US"/>
-        </w:rPr>
-        <w:t>storylines</w:t>
-      </w:r>
-      <w:r>
-        <w:rPr>
-          <w:lang w:val="en-US"/>
-        </w:rPr>
-        <w:t xml:space="preserve"> based on connectivity strength.</w:t>
+        <w:t>A high-performance remote sensing method called Comprehensive Change Detection Method (</w:t>
+      </w:r>
+      <w:r>
+        <w:rPr>
+          <w:u w:val="single"/>
+          <w:lang w:val="en-US"/>
+        </w:rPr>
+        <w:t>CCDM</w:t>
+      </w:r>
+      <w:r>
+        <w:rPr>
+          <w:lang w:val="en-US"/>
+        </w:rPr>
+        <w:t xml:space="preserve">) integrates spectral-based change detection algorithms and a novel change model called Zone, which extracts change information from two Landsat image pairs [2]. This can be easily modified to work on the Twitter-based emotional grading maps. This method is simple, easy to operate, widely applicable, and capable of capturing </w:t>
+      </w:r>
+      <w:r>
+        <w:rPr>
+          <w:u w:val="single"/>
+          <w:lang w:val="en-US"/>
+        </w:rPr>
+        <w:t>anthropogenic</w:t>
+      </w:r>
+      <w:r>
+        <w:rPr>
+          <w:lang w:val="en-US"/>
+        </w:rPr>
+        <w:t xml:space="preserve"> changes like our area of interest.</w:t>
       </w:r>
     </w:p>
     <w:p>
@@ -1350,10 +1265,55 @@
       </w:pPr>
       <w:r>
         <w:rPr>
-          <w:u w:val="single"/>
-          <w:lang w:val="en-US"/>
-        </w:rPr>
-        <w:t>Kumar</w:t>
+          <w:lang w:val="en-US"/>
+        </w:rPr>
+        <w:t xml:space="preserve">Storytelling techniques are an effective </w:t>
+      </w:r>
+      <w:r>
+        <w:rPr>
+          <w:u w:val="single"/>
+          <w:lang w:val="en-US"/>
+        </w:rPr>
+        <w:t>summarization</w:t>
+      </w:r>
+      <w:r>
+        <w:rPr>
+          <w:lang w:val="en-US"/>
+        </w:rPr>
+        <w:t xml:space="preserve"> method to succinctly organize extensive information. Traditional storytelling has been mostly successful on news articles, blogs, as well as structured databases. However, traditional storytelling techniques tend to perform poorly on social media content, such as Twitter, where text lacks proper form and function [11]. Moreover, the ability to support dynamic </w:t>
+      </w:r>
+      <w:r>
+        <w:rPr>
+          <w:u w:val="single"/>
+          <w:lang w:val="en-US"/>
+        </w:rPr>
+        <w:t>storylines</w:t>
+      </w:r>
+      <w:r>
+        <w:rPr>
+          <w:lang w:val="en-US"/>
+        </w:rPr>
+        <w:t xml:space="preserve"> as they evolve is critical to </w:t>
+      </w:r>
+      <w:r>
+        <w:rPr>
+          <w:u w:val="single"/>
+          <w:lang w:val="en-US"/>
+        </w:rPr>
+        <w:t>modelling</w:t>
+      </w:r>
+      <w:r>
+        <w:rPr>
+          <w:lang w:val="en-US"/>
+        </w:rPr>
+        <w:t xml:space="preserve"> fast moving social media streams such as Twitter. Dos Santos </w:t>
+      </w:r>
+      <w:r>
+        <w:rPr>
+          <w:u w:val="single"/>
+          <w:lang w:val="en-US"/>
+        </w:rPr>
+        <w:t>et</w:t>
       </w:r>
       <w:r>
         <w:rPr>
@@ -1366,216 +1326,39 @@
           <w:u w:val="single"/>
           <w:lang w:val="en-US"/>
         </w:rPr>
-        <w:t>et</w:t>
-      </w:r>
-      <w:r>
-        <w:rPr>
-          <w:lang w:val="en-US"/>
-        </w:rPr>
-        <w:t xml:space="preserve"> </w:t>
-      </w:r>
-      <w:r>
-        <w:rPr>
-          <w:u w:val="single"/>
-          <w:lang w:val="en-US"/>
-        </w:rPr>
         <w:t>al</w:t>
       </w:r>
       <w:r>
         <w:rPr>
           <w:lang w:val="en-US"/>
         </w:rPr>
-        <w:t xml:space="preserve">. [14] proposed an efficient storytelling implementation that embeds the </w:t>
-      </w:r>
-      <w:proofErr w:type="spellStart"/>
-      <w:r>
-        <w:rPr>
-          <w:u w:val="single"/>
-          <w:lang w:val="en-US"/>
-        </w:rPr>
-        <w:t>CARTwheels</w:t>
-      </w:r>
-      <w:proofErr w:type="spellEnd"/>
-      <w:r>
-        <w:rPr>
-          <w:lang w:val="en-US"/>
-        </w:rPr>
-        <w:t xml:space="preserve"> [15] </w:t>
-      </w:r>
-      <w:proofErr w:type="spellStart"/>
-      <w:r>
-        <w:rPr>
-          <w:u w:val="single"/>
-          <w:lang w:val="en-US"/>
-        </w:rPr>
-        <w:t>redescription</w:t>
-      </w:r>
-      <w:proofErr w:type="spellEnd"/>
-      <w:r>
-        <w:rPr>
-          <w:lang w:val="en-US"/>
-        </w:rPr>
-        <w:t xml:space="preserve"> mining algorithm which utilizes induced classification trees to model </w:t>
-      </w:r>
-      <w:proofErr w:type="spellStart"/>
-      <w:r>
-        <w:rPr>
-          <w:u w:val="single"/>
-          <w:lang w:val="en-US"/>
-        </w:rPr>
-        <w:t>redescriptions</w:t>
-      </w:r>
-      <w:proofErr w:type="spellEnd"/>
-      <w:r>
-        <w:rPr>
-          <w:lang w:val="en-US"/>
-        </w:rPr>
-        <w:t xml:space="preserve"> in an </w:t>
-      </w:r>
-      <w:r>
-        <w:rPr>
-          <w:u w:val="single"/>
-          <w:lang w:val="en-US"/>
-        </w:rPr>
-        <w:t>A*</w:t>
-      </w:r>
-      <w:r>
-        <w:rPr>
-          <w:lang w:val="en-US"/>
-        </w:rPr>
-        <w:t xml:space="preserve"> search procedure, using the </w:t>
-      </w:r>
-      <w:proofErr w:type="spellStart"/>
-      <w:r>
-        <w:rPr>
-          <w:u w:val="single"/>
-          <w:lang w:val="en-US"/>
-        </w:rPr>
-        <w:t>CARTwheels</w:t>
-      </w:r>
-      <w:proofErr w:type="spellEnd"/>
-      <w:r>
-        <w:rPr>
-          <w:lang w:val="en-US"/>
-        </w:rPr>
-        <w:t xml:space="preserve"> to supply next move operators on search branches to the </w:t>
-      </w:r>
-      <w:r>
-        <w:rPr>
-          <w:u w:val="single"/>
-          <w:lang w:val="en-US"/>
-        </w:rPr>
-        <w:t>A*</w:t>
-      </w:r>
-      <w:r>
-        <w:rPr>
-          <w:lang w:val="en-US"/>
-        </w:rPr>
-        <w:t xml:space="preserve"> search procedure. </w:t>
-      </w:r>
-      <w:r>
-        <w:rPr>
-          <w:u w:val="single"/>
-          <w:lang w:val="en-US"/>
-        </w:rPr>
-        <w:t>Vocht</w:t>
-      </w:r>
-      <w:r>
-        <w:rPr>
-          <w:lang w:val="en-US"/>
-        </w:rPr>
-        <w:t xml:space="preserve"> </w:t>
-      </w:r>
-      <w:r>
-        <w:rPr>
-          <w:u w:val="single"/>
-          <w:lang w:val="en-US"/>
-        </w:rPr>
-        <w:t>et</w:t>
-      </w:r>
-      <w:r>
-        <w:rPr>
-          <w:lang w:val="en-US"/>
-        </w:rPr>
-        <w:t xml:space="preserve"> </w:t>
-      </w:r>
-      <w:r>
-        <w:rPr>
-          <w:u w:val="single"/>
-          <w:lang w:val="en-US"/>
-        </w:rPr>
-        <w:t>al</w:t>
-      </w:r>
-      <w:r>
-        <w:rPr>
-          <w:lang w:val="en-US"/>
-        </w:rPr>
-        <w:t xml:space="preserve">. [15] proposed the implementation of an optimized algorithm controlling the </w:t>
-      </w:r>
-      <w:r>
-        <w:rPr>
-          <w:u w:val="single"/>
-          <w:lang w:val="en-US"/>
-        </w:rPr>
-        <w:t>pathfinding</w:t>
-      </w:r>
-      <w:r>
-        <w:rPr>
-          <w:lang w:val="en-US"/>
-        </w:rPr>
-        <w:t xml:space="preserve"> process to obtain more homogeneous search domain and retrieve more links between adjacent hops in each path to improve the semantic relatedness of concepts mentioned in a story by increasing the relevance of links between nodes through additional domain delineation and refinement steps. Chen </w:t>
-      </w:r>
-      <w:r>
-        <w:rPr>
-          <w:u w:val="single"/>
-          <w:lang w:val="en-US"/>
-        </w:rPr>
-        <w:t>et</w:t>
-      </w:r>
-      <w:r>
-        <w:rPr>
-          <w:lang w:val="en-US"/>
-        </w:rPr>
-        <w:t xml:space="preserve"> </w:t>
-      </w:r>
-      <w:r>
-        <w:rPr>
-          <w:u w:val="single"/>
-          <w:lang w:val="en-US"/>
-        </w:rPr>
-        <w:t>al</w:t>
-      </w:r>
-      <w:r>
-        <w:rPr>
-          <w:lang w:val="en-US"/>
-        </w:rPr>
-        <w:t xml:space="preserve">. [20] proposed a </w:t>
-      </w:r>
-      <w:r>
-        <w:rPr>
-          <w:u w:val="single"/>
-          <w:lang w:val="en-US"/>
-        </w:rPr>
-        <w:t>multimodal</w:t>
-      </w:r>
-      <w:r>
-        <w:rPr>
-          <w:lang w:val="en-US"/>
-        </w:rPr>
-        <w:t xml:space="preserve"> imitation learning via generative adversarial networks (MIL-</w:t>
-      </w:r>
-      <w:r>
-        <w:rPr>
-          <w:u w:val="single"/>
-          <w:lang w:val="en-US"/>
-        </w:rPr>
-        <w:t>GAN</w:t>
-      </w:r>
-      <w:r>
-        <w:rPr>
-          <w:lang w:val="en-US"/>
-        </w:rPr>
-        <w:t xml:space="preserve">) method to directly model users' interests as reflected by various data by imitating users' demonstrated </w:t>
+        <w:t xml:space="preserve">. [21] introduced a set of methods to automatically derive stories over linked entities in tweets. They model a story as a graph of entities propagating through spatial regions in a temporal sequence, and controls search space complexity by suggesting regions of exploration. They developed algorithms to conduct storytelling to model tweets over space and time, reasoning over </w:t>
+      </w:r>
+      <w:r>
+        <w:rPr>
+          <w:u w:val="single"/>
+          <w:lang w:val="en-US"/>
+        </w:rPr>
+        <w:t>spatio</w:t>
+      </w:r>
+      <w:r>
+        <w:rPr>
+          <w:lang w:val="en-US"/>
+        </w:rPr>
+        <w:t xml:space="preserve">-temporal features, and devise </w:t>
+      </w:r>
+      <w:r>
+        <w:rPr>
+          <w:u w:val="single"/>
+          <w:lang w:val="en-US"/>
+        </w:rPr>
+        <w:t>spatio</w:t>
+      </w:r>
+      <w:r>
+        <w:rPr>
+          <w:lang w:val="en-US"/>
+        </w:rPr>
+        <w:t xml:space="preserve">-temporal </w:t>
       </w:r>
       <w:r>
         <w:rPr>
@@ -1588,93 +1371,7 @@
         <w:rPr>
           <w:lang w:val="en-US"/>
         </w:rPr>
-        <w:t>. MIL-</w:t>
-      </w:r>
-      <w:r>
-        <w:rPr>
-          <w:u w:val="single"/>
-          <w:lang w:val="en-US"/>
-        </w:rPr>
-        <w:t>GAN</w:t>
-      </w:r>
-      <w:r>
-        <w:rPr>
-          <w:lang w:val="en-US"/>
-        </w:rPr>
-        <w:t xml:space="preserve"> model is designed to learn the reward patterns given user-provided </w:t>
-      </w:r>
-      <w:r>
-        <w:rPr>
-          <w:u w:val="single"/>
-          <w:lang w:val="en-US"/>
-        </w:rPr>
-        <w:t>storylines</w:t>
-      </w:r>
-      <w:r>
-        <w:rPr>
-          <w:lang w:val="en-US"/>
-        </w:rPr>
-        <w:t xml:space="preserve"> and then applies the learned policy to unseen data. Santos </w:t>
-      </w:r>
-      <w:r>
-        <w:rPr>
-          <w:u w:val="single"/>
-          <w:lang w:val="en-US"/>
-        </w:rPr>
-        <w:t>et</w:t>
-      </w:r>
-      <w:r>
-        <w:rPr>
-          <w:lang w:val="en-US"/>
-        </w:rPr>
-        <w:t xml:space="preserve"> </w:t>
-      </w:r>
-      <w:r>
-        <w:rPr>
-          <w:u w:val="single"/>
-          <w:lang w:val="en-US"/>
-        </w:rPr>
-        <w:t>al</w:t>
-      </w:r>
-      <w:r>
-        <w:rPr>
-          <w:lang w:val="en-US"/>
-        </w:rPr>
-        <w:t xml:space="preserve">. [21] combined storytelling and </w:t>
-      </w:r>
-      <w:proofErr w:type="spellStart"/>
-      <w:r>
-        <w:rPr>
-          <w:u w:val="single"/>
-          <w:lang w:val="en-US"/>
-        </w:rPr>
-        <w:t>Spatio</w:t>
-      </w:r>
-      <w:proofErr w:type="spellEnd"/>
-      <w:r>
-        <w:rPr>
-          <w:lang w:val="en-US"/>
-        </w:rPr>
-        <w:t>-logical Inference (</w:t>
-      </w:r>
-      <w:r>
-        <w:rPr>
-          <w:u w:val="single"/>
-          <w:lang w:val="en-US"/>
-        </w:rPr>
-        <w:t>SLI</w:t>
-      </w:r>
-      <w:r>
-        <w:rPr>
-          <w:lang w:val="en-US"/>
-        </w:rPr>
-        <w:t xml:space="preserve">) to generate rules of interaction </w:t>
-      </w:r>
-      <w:r>
-        <w:rPr>
-          <w:lang w:val="en-US"/>
-        </w:rPr>
-        <w:t xml:space="preserve">among entities and measure how well they forecast a real-world event. </w:t>
+        <w:t xml:space="preserve"> based on connectivity strength.</w:t>
       </w:r>
     </w:p>
     <w:p>
@@ -1689,7 +1386,7 @@
           <w:u w:val="single"/>
           <w:lang w:val="en-US"/>
         </w:rPr>
-        <w:t>Hossain</w:t>
+        <w:t>Kumar</w:t>
       </w:r>
       <w:r>
         <w:rPr>
@@ -1721,106 +1418,280 @@
         <w:rPr>
           <w:lang w:val="en-US"/>
         </w:rPr>
-        <w:t xml:space="preserve"> [13] introduced Google Fusion </w:t>
-      </w:r>
-      <w:proofErr w:type="gramStart"/>
-      <w:r>
-        <w:rPr>
-          <w:lang w:val="en-US"/>
-        </w:rPr>
-        <w:t>Tables(</w:t>
-      </w:r>
-      <w:proofErr w:type="gramEnd"/>
-      <w:r>
-        <w:rPr>
-          <w:u w:val="single"/>
-          <w:lang w:val="en-US"/>
-        </w:rPr>
-        <w:t>GFT</w:t>
-      </w:r>
-      <w:r>
-        <w:rPr>
-          <w:lang w:val="en-US"/>
-        </w:rPr>
-        <w:t xml:space="preserve">) that offers collaborative data management in the cloud for data scientists to enable the integration of increasingly complex </w:t>
-      </w:r>
-      <w:r>
-        <w:rPr>
-          <w:u w:val="single"/>
-          <w:lang w:val="en-US"/>
-        </w:rPr>
-        <w:t>geospatial</w:t>
-      </w:r>
-      <w:r>
-        <w:rPr>
-          <w:lang w:val="en-US"/>
-        </w:rPr>
-        <w:t xml:space="preserve"> data to support storytelling. The paper focused on introduction of overview of map processing in </w:t>
-      </w:r>
-      <w:r>
-        <w:rPr>
-          <w:u w:val="single"/>
-          <w:lang w:val="en-US"/>
-        </w:rPr>
-        <w:t>GFT</w:t>
-      </w:r>
-      <w:r>
-        <w:rPr>
-          <w:lang w:val="en-US"/>
-        </w:rPr>
-        <w:t xml:space="preserve">, the architecture overview of </w:t>
-      </w:r>
-      <w:r>
-        <w:rPr>
-          <w:u w:val="single"/>
-          <w:lang w:val="en-US"/>
-        </w:rPr>
-        <w:t>GFT</w:t>
-      </w:r>
-      <w:r>
-        <w:rPr>
-          <w:lang w:val="en-US"/>
-        </w:rPr>
-        <w:t xml:space="preserve">, and how to scale to large </w:t>
-      </w:r>
-      <w:r>
-        <w:rPr>
-          <w:u w:val="single"/>
-          <w:lang w:val="en-US"/>
-        </w:rPr>
-        <w:t>datasets</w:t>
-      </w:r>
-      <w:r>
-        <w:rPr>
-          <w:lang w:val="en-US"/>
-        </w:rPr>
-        <w:t xml:space="preserve">, massive and complex polygon </w:t>
-      </w:r>
-      <w:r>
-        <w:rPr>
-          <w:u w:val="single"/>
-          <w:lang w:val="en-US"/>
-        </w:rPr>
-        <w:t>datasets</w:t>
-      </w:r>
-      <w:r>
-        <w:rPr>
-          <w:lang w:val="en-US"/>
-        </w:rPr>
-        <w:t xml:space="preserve">. </w:t>
-      </w:r>
-      <w:r>
-        <w:rPr>
-          <w:u w:val="single"/>
-          <w:lang w:val="en-US"/>
-        </w:rPr>
-        <w:t>GFT</w:t>
-      </w:r>
-      <w:r>
-        <w:rPr>
-          <w:lang w:val="en-US"/>
-        </w:rPr>
-        <w:t xml:space="preserve"> provides a useful tool for storytelling through interactive maps. </w:t>
+        <w:t xml:space="preserve">. [14] proposed an efficient storytelling implementation that embeds the </w:t>
+      </w:r>
+      <w:r>
+        <w:rPr>
+          <w:u w:val="single"/>
+          <w:lang w:val="en-US"/>
+        </w:rPr>
+        <w:t>CARTwheels</w:t>
+      </w:r>
+      <w:r>
+        <w:rPr>
+          <w:lang w:val="en-US"/>
+        </w:rPr>
+        <w:t xml:space="preserve"> [15] </w:t>
+      </w:r>
+      <w:r>
+        <w:rPr>
+          <w:u w:val="single"/>
+          <w:lang w:val="en-US"/>
+        </w:rPr>
+        <w:t>redescription</w:t>
+      </w:r>
+      <w:r>
+        <w:rPr>
+          <w:lang w:val="en-US"/>
+        </w:rPr>
+        <w:t xml:space="preserve"> mining algorithm which utilizes induced classification trees to model </w:t>
+      </w:r>
+      <w:r>
+        <w:rPr>
+          <w:u w:val="single"/>
+          <w:lang w:val="en-US"/>
+        </w:rPr>
+        <w:t>redescriptions</w:t>
+      </w:r>
+      <w:r>
+        <w:rPr>
+          <w:lang w:val="en-US"/>
+        </w:rPr>
+        <w:t xml:space="preserve"> in an </w:t>
+      </w:r>
+      <w:r>
+        <w:rPr>
+          <w:u w:val="single"/>
+          <w:lang w:val="en-US"/>
+        </w:rPr>
+        <w:t>A*</w:t>
+      </w:r>
+      <w:r>
+        <w:rPr>
+          <w:lang w:val="en-US"/>
+        </w:rPr>
+        <w:t xml:space="preserve"> search procedure, using the </w:t>
+      </w:r>
+      <w:r>
+        <w:rPr>
+          <w:u w:val="single"/>
+          <w:lang w:val="en-US"/>
+        </w:rPr>
+        <w:t>CARTwheels</w:t>
+      </w:r>
+      <w:r>
+        <w:rPr>
+          <w:lang w:val="en-US"/>
+        </w:rPr>
+        <w:t xml:space="preserve"> to supply next move operators on search branches to the </w:t>
+      </w:r>
+      <w:r>
+        <w:rPr>
+          <w:u w:val="single"/>
+          <w:lang w:val="en-US"/>
+        </w:rPr>
+        <w:t>A*</w:t>
+      </w:r>
+      <w:r>
+        <w:rPr>
+          <w:lang w:val="en-US"/>
+        </w:rPr>
+        <w:t xml:space="preserve"> search procedure. </w:t>
+      </w:r>
+      <w:r>
+        <w:rPr>
+          <w:u w:val="single"/>
+          <w:lang w:val="en-US"/>
+        </w:rPr>
+        <w:t>Vocht</w:t>
+      </w:r>
+      <w:r>
+        <w:rPr>
+          <w:lang w:val="en-US"/>
+        </w:rPr>
+        <w:t xml:space="preserve"> </w:t>
+      </w:r>
+      <w:r>
+        <w:rPr>
+          <w:u w:val="single"/>
+          <w:lang w:val="en-US"/>
+        </w:rPr>
+        <w:t>et</w:t>
+      </w:r>
+      <w:r>
+        <w:rPr>
+          <w:lang w:val="en-US"/>
+        </w:rPr>
+        <w:t xml:space="preserve"> </w:t>
+      </w:r>
+      <w:r>
+        <w:rPr>
+          <w:u w:val="single"/>
+          <w:lang w:val="en-US"/>
+        </w:rPr>
+        <w:t>al</w:t>
+      </w:r>
+      <w:r>
+        <w:rPr>
+          <w:lang w:val="en-US"/>
+        </w:rPr>
+        <w:t xml:space="preserve">. [15] proposed the implementation of an optimized algorithm controlling the </w:t>
+      </w:r>
+      <w:r>
+        <w:rPr>
+          <w:u w:val="single"/>
+          <w:lang w:val="en-US"/>
+        </w:rPr>
+        <w:t>pathfinding</w:t>
+      </w:r>
+      <w:r>
+        <w:rPr>
+          <w:lang w:val="en-US"/>
+        </w:rPr>
+        <w:t xml:space="preserve"> process to obtain more homogeneous search domain and retrieve more links between adjacent hops in each path to improve the semantic relatedness of concepts mentioned in a story by increasing the relevance of links between nodes through additional domain delineation and refinement steps. Chen </w:t>
+      </w:r>
+      <w:r>
+        <w:rPr>
+          <w:u w:val="single"/>
+          <w:lang w:val="en-US"/>
+        </w:rPr>
+        <w:t>et</w:t>
+      </w:r>
+      <w:r>
+        <w:rPr>
+          <w:lang w:val="en-US"/>
+        </w:rPr>
+        <w:t xml:space="preserve"> </w:t>
+      </w:r>
+      <w:r>
+        <w:rPr>
+          <w:u w:val="single"/>
+          <w:lang w:val="en-US"/>
+        </w:rPr>
+        <w:t>al</w:t>
+      </w:r>
+      <w:r>
+        <w:rPr>
+          <w:lang w:val="en-US"/>
+        </w:rPr>
+        <w:t xml:space="preserve">. [20] proposed a </w:t>
+      </w:r>
+      <w:r>
+        <w:rPr>
+          <w:u w:val="single"/>
+          <w:lang w:val="en-US"/>
+        </w:rPr>
+        <w:t>multimodal</w:t>
+      </w:r>
+      <w:r>
+        <w:rPr>
+          <w:lang w:val="en-US"/>
+        </w:rPr>
+        <w:t xml:space="preserve"> imitation learning via generative adversarial networks (MIL-</w:t>
+      </w:r>
+      <w:r>
+        <w:rPr>
+          <w:u w:val="single"/>
+          <w:lang w:val="en-US"/>
+        </w:rPr>
+        <w:t>GAN</w:t>
+      </w:r>
+      <w:r>
+        <w:rPr>
+          <w:lang w:val="en-US"/>
+        </w:rPr>
+        <w:t xml:space="preserve">) method to directly model users' interests as reflected by various data by imitating users' demonstrated </w:t>
+      </w:r>
+      <w:r>
+        <w:rPr>
+          <w:u w:val="single"/>
+          <w:lang w:val="en-US"/>
+        </w:rPr>
+        <w:t>storylines</w:t>
+      </w:r>
+      <w:r>
+        <w:rPr>
+          <w:lang w:val="en-US"/>
+        </w:rPr>
+        <w:t>. MIL-</w:t>
+      </w:r>
+      <w:r>
+        <w:rPr>
+          <w:u w:val="single"/>
+          <w:lang w:val="en-US"/>
+        </w:rPr>
+        <w:t>GAN</w:t>
+      </w:r>
+      <w:r>
+        <w:rPr>
+          <w:lang w:val="en-US"/>
+        </w:rPr>
+        <w:t xml:space="preserve"> model is designed to learn the reward patterns given user-provided </w:t>
+      </w:r>
+      <w:r>
+        <w:rPr>
+          <w:u w:val="single"/>
+          <w:lang w:val="en-US"/>
+        </w:rPr>
+        <w:t>storylines</w:t>
+      </w:r>
+      <w:r>
+        <w:rPr>
+          <w:lang w:val="en-US"/>
+        </w:rPr>
+        <w:t xml:space="preserve"> and then applies the learned policy to unseen data. Santos </w:t>
+      </w:r>
+      <w:r>
+        <w:rPr>
+          <w:u w:val="single"/>
+          <w:lang w:val="en-US"/>
+        </w:rPr>
+        <w:t>et</w:t>
+      </w:r>
+      <w:r>
+        <w:rPr>
+          <w:lang w:val="en-US"/>
+        </w:rPr>
+        <w:t xml:space="preserve"> </w:t>
+      </w:r>
+      <w:r>
+        <w:rPr>
+          <w:u w:val="single"/>
+          <w:lang w:val="en-US"/>
+        </w:rPr>
+        <w:t>al</w:t>
+      </w:r>
+      <w:r>
+        <w:rPr>
+          <w:lang w:val="en-US"/>
+        </w:rPr>
+        <w:t xml:space="preserve">. [21] combined storytelling and </w:t>
+      </w:r>
+      <w:r>
+        <w:rPr>
+          <w:u w:val="single"/>
+          <w:lang w:val="en-US"/>
+        </w:rPr>
+        <w:t>Spatio</w:t>
+      </w:r>
+      <w:r>
+        <w:rPr>
+          <w:lang w:val="en-US"/>
+        </w:rPr>
+        <w:t>-logical Inference (</w:t>
+      </w:r>
+      <w:r>
+        <w:rPr>
+          <w:u w:val="single"/>
+          <w:lang w:val="en-US"/>
+        </w:rPr>
+        <w:t>SLI</w:t>
+      </w:r>
+      <w:r>
+        <w:rPr>
+          <w:lang w:val="en-US"/>
+        </w:rPr>
+        <w:t xml:space="preserve">) to generate rules of interaction among entities and measure how well they forecast a real-world event. </w:t>
       </w:r>
     </w:p>
     <w:p>
@@ -1835,7 +1706,7 @@
           <w:u w:val="single"/>
           <w:lang w:val="en-US"/>
         </w:rPr>
-        <w:t>Kumar</w:t>
+        <w:t>Hossain</w:t>
       </w:r>
       <w:r>
         <w:rPr>
@@ -1867,119 +1738,105 @@
         <w:rPr>
           <w:lang w:val="en-US"/>
         </w:rPr>
-        <w:t xml:space="preserve">. [14] formulated storytelling as a generalization of </w:t>
-      </w:r>
-      <w:proofErr w:type="spellStart"/>
-      <w:r>
-        <w:rPr>
-          <w:u w:val="single"/>
-          <w:lang w:val="en-US"/>
-        </w:rPr>
-        <w:t>redescription</w:t>
-      </w:r>
-      <w:proofErr w:type="spellEnd"/>
-      <w:r>
-        <w:rPr>
-          <w:lang w:val="en-US"/>
-        </w:rPr>
-        <w:t xml:space="preserve"> mining. Stories are defined as chains of </w:t>
-      </w:r>
-      <w:proofErr w:type="spellStart"/>
-      <w:r>
-        <w:rPr>
-          <w:u w:val="single"/>
-          <w:lang w:val="en-US"/>
-        </w:rPr>
-        <w:t>redescriptions</w:t>
-      </w:r>
-      <w:proofErr w:type="spellEnd"/>
-      <w:r>
-        <w:rPr>
-          <w:lang w:val="en-US"/>
-        </w:rPr>
-        <w:t xml:space="preserve">. They proposed an efficient storytelling algorithm as </w:t>
-      </w:r>
-      <w:r>
-        <w:rPr>
-          <w:u w:val="single"/>
-          <w:lang w:val="en-US"/>
-        </w:rPr>
-        <w:t>A*</w:t>
-      </w:r>
-      <w:r>
-        <w:rPr>
-          <w:lang w:val="en-US"/>
-        </w:rPr>
-        <w:t xml:space="preserve"> search around the outputs of a </w:t>
-      </w:r>
-      <w:proofErr w:type="spellStart"/>
-      <w:r>
-        <w:rPr>
-          <w:u w:val="single"/>
-          <w:lang w:val="en-US"/>
-        </w:rPr>
-        <w:t>CARTwhells</w:t>
-      </w:r>
-      <w:proofErr w:type="spellEnd"/>
+        <w:t xml:space="preserve"> [13] introduced Google Fusion Tables(</w:t>
+      </w:r>
+      <w:r>
+        <w:rPr>
+          <w:u w:val="single"/>
+          <w:lang w:val="en-US"/>
+        </w:rPr>
+        <w:t>GFT</w:t>
+      </w:r>
+      <w:r>
+        <w:rPr>
+          <w:lang w:val="en-US"/>
+        </w:rPr>
+        <w:t xml:space="preserve">) that offers collaborative data management in the cloud for data scientists to enable the integration of increasingly complex </w:t>
+      </w:r>
+      <w:r>
+        <w:rPr>
+          <w:u w:val="single"/>
+          <w:lang w:val="en-US"/>
+        </w:rPr>
+        <w:t>geospatial</w:t>
+      </w:r>
+      <w:r>
+        <w:rPr>
+          <w:lang w:val="en-US"/>
+        </w:rPr>
+        <w:t xml:space="preserve"> data to support storytelling. The paper focused on introduction of overview of map processing in </w:t>
+      </w:r>
+      <w:r>
+        <w:rPr>
+          <w:u w:val="single"/>
+          <w:lang w:val="en-US"/>
+        </w:rPr>
+        <w:t>GFT</w:t>
+      </w:r>
+      <w:r>
+        <w:rPr>
+          <w:lang w:val="en-US"/>
+        </w:rPr>
+        <w:t xml:space="preserve">, the architecture overview of </w:t>
+      </w:r>
+      <w:r>
+        <w:rPr>
+          <w:u w:val="single"/>
+          <w:lang w:val="en-US"/>
+        </w:rPr>
+        <w:t>GFT</w:t>
+      </w:r>
+      <w:r>
+        <w:rPr>
+          <w:lang w:val="en-US"/>
+        </w:rPr>
+        <w:t xml:space="preserve">, and how to scale to large </w:t>
+      </w:r>
+      <w:r>
+        <w:rPr>
+          <w:u w:val="single"/>
+          <w:lang w:val="en-US"/>
+        </w:rPr>
+        <w:t>datasets</w:t>
+      </w:r>
+      <w:r>
+        <w:rPr>
+          <w:lang w:val="en-US"/>
+        </w:rPr>
+        <w:t xml:space="preserve">, massive and complex polygon </w:t>
+      </w:r>
+      <w:r>
+        <w:rPr>
+          <w:u w:val="single"/>
+          <w:lang w:val="en-US"/>
+        </w:rPr>
+        <w:t>datasets</w:t>
+      </w:r>
+      <w:r>
+        <w:rPr>
+          <w:lang w:val="en-US"/>
+        </w:rPr>
+        <w:t xml:space="preserve">. </w:t>
+      </w:r>
+      <w:r>
+        <w:rPr>
+          <w:u w:val="single"/>
+          <w:lang w:val="en-US"/>
+        </w:rPr>
+        <w:t>GFT</w:t>
+      </w:r>
       <w:r>
         <w:rPr>
           <w:lang w:val="en-US"/>
         </w:rPr>
         <w:t xml:space="preserve"> </w:t>
       </w:r>
-      <w:proofErr w:type="spellStart"/>
-      <w:r>
-        <w:rPr>
-          <w:u w:val="single"/>
-          <w:lang w:val="en-US"/>
-        </w:rPr>
-        <w:t>redescription</w:t>
-      </w:r>
-      <w:proofErr w:type="spellEnd"/>
-      <w:r>
-        <w:rPr>
-          <w:lang w:val="en-US"/>
-        </w:rPr>
-        <w:t xml:space="preserve"> mining algorithm. The efficiency and </w:t>
-      </w:r>
-      <w:r>
-        <w:rPr>
-          <w:u w:val="single"/>
-          <w:lang w:val="en-US"/>
-        </w:rPr>
-        <w:t>scalability</w:t>
-      </w:r>
-      <w:r>
-        <w:rPr>
-          <w:lang w:val="en-US"/>
-        </w:rPr>
-        <w:t xml:space="preserve"> of the proposed algorithm were evaluated by three application case studies: word overlaps in large English dictionaries, exploring connections between gene sets in a </w:t>
-      </w:r>
-      <w:r>
-        <w:rPr>
-          <w:u w:val="single"/>
-          <w:lang w:val="en-US"/>
-        </w:rPr>
-        <w:t>bioinformatics</w:t>
-      </w:r>
-      <w:r>
-        <w:rPr>
-          <w:lang w:val="en-US"/>
-        </w:rPr>
-        <w:t xml:space="preserve"> data set, and relating publications in the </w:t>
-      </w:r>
-      <w:r>
-        <w:rPr>
-          <w:u w:val="single"/>
-          <w:lang w:val="en-US"/>
-        </w:rPr>
-        <w:t>PubMed</w:t>
-      </w:r>
-      <w:r>
-        <w:rPr>
-          <w:lang w:val="en-US"/>
-        </w:rPr>
-        <w:t xml:space="preserve"> index of abstracts. </w:t>
+      <w:r>
+        <w:rPr>
+          <w:lang w:val="en-US"/>
+        </w:rPr>
+        <w:lastRenderedPageBreak/>
+        <w:t xml:space="preserve">provides a useful tool for storytelling through interactive maps. </w:t>
       </w:r>
     </w:p>
     <w:p>
@@ -1994,7 +1851,7 @@
           <w:u w:val="single"/>
           <w:lang w:val="en-US"/>
         </w:rPr>
-        <w:t>Hossain</w:t>
+        <w:t>Kumar</w:t>
       </w:r>
       <w:r>
         <w:rPr>
@@ -2026,34 +1883,111 @@
         <w:rPr>
           <w:lang w:val="en-US"/>
         </w:rPr>
-        <w:t xml:space="preserve">. [19] proposed an approach to automatically construct stories between entities in large document collections that can help from directed chains of relationships, with support for co-referencing, evidence marshaling, and imposing syntactic constrains on the story generation process. A </w:t>
-      </w:r>
-      <w:proofErr w:type="gramStart"/>
-      <w:r>
-        <w:rPr>
-          <w:lang w:val="en-US"/>
-        </w:rPr>
-        <w:t>new optimization techniques</w:t>
-      </w:r>
-      <w:proofErr w:type="gramEnd"/>
-      <w:r>
-        <w:rPr>
-          <w:lang w:val="en-US"/>
-        </w:rPr>
-        <w:t xml:space="preserve"> based on concept lattice mining is used to rapidly construct stories on massive </w:t>
-      </w:r>
-      <w:r>
-        <w:rPr>
-          <w:u w:val="single"/>
-          <w:lang w:val="en-US"/>
-        </w:rPr>
-        <w:t>datasets</w:t>
-      </w:r>
-      <w:r>
-        <w:rPr>
-          <w:lang w:val="en-US"/>
-        </w:rPr>
-        <w:t>.</w:t>
+        <w:t xml:space="preserve">. [14] formulated storytelling as a generalization of </w:t>
+      </w:r>
+      <w:r>
+        <w:rPr>
+          <w:u w:val="single"/>
+          <w:lang w:val="en-US"/>
+        </w:rPr>
+        <w:t>redescription</w:t>
+      </w:r>
+      <w:r>
+        <w:rPr>
+          <w:lang w:val="en-US"/>
+        </w:rPr>
+        <w:t xml:space="preserve"> mining. Stories are defined as chains of </w:t>
+      </w:r>
+      <w:r>
+        <w:rPr>
+          <w:u w:val="single"/>
+          <w:lang w:val="en-US"/>
+        </w:rPr>
+        <w:t>redescriptions</w:t>
+      </w:r>
+      <w:r>
+        <w:rPr>
+          <w:lang w:val="en-US"/>
+        </w:rPr>
+        <w:t xml:space="preserve">. They proposed an efficient storytelling algorithm as </w:t>
+      </w:r>
+      <w:r>
+        <w:rPr>
+          <w:u w:val="single"/>
+          <w:lang w:val="en-US"/>
+        </w:rPr>
+        <w:t>A*</w:t>
+      </w:r>
+      <w:r>
+        <w:rPr>
+          <w:lang w:val="en-US"/>
+        </w:rPr>
+        <w:t xml:space="preserve"> search around the outputs of a </w:t>
+      </w:r>
+      <w:r>
+        <w:rPr>
+          <w:u w:val="single"/>
+          <w:lang w:val="en-US"/>
+        </w:rPr>
+        <w:t>CARTwhells</w:t>
+      </w:r>
+      <w:r>
+        <w:rPr>
+          <w:lang w:val="en-US"/>
+        </w:rPr>
+        <w:t xml:space="preserve"> </w:t>
+      </w:r>
+      <w:r>
+        <w:rPr>
+          <w:u w:val="single"/>
+          <w:lang w:val="en-US"/>
+        </w:rPr>
+        <w:t>redescription</w:t>
+      </w:r>
+      <w:r>
+        <w:rPr>
+          <w:lang w:val="en-US"/>
+        </w:rPr>
+        <w:t xml:space="preserve"> mining algorithm. The efficiency and </w:t>
+      </w:r>
+      <w:r>
+        <w:rPr>
+          <w:u w:val="single"/>
+          <w:lang w:val="en-US"/>
+        </w:rPr>
+        <w:t>scalability</w:t>
+      </w:r>
+      <w:r>
+        <w:rPr>
+          <w:lang w:val="en-US"/>
+        </w:rPr>
+        <w:t xml:space="preserve"> of the proposed algorithm were evaluated by three application case studies: word overlaps in large English dictionaries, exploring connections between gene sets in a </w:t>
+      </w:r>
+      <w:r>
+        <w:rPr>
+          <w:u w:val="single"/>
+          <w:lang w:val="en-US"/>
+        </w:rPr>
+        <w:t>bioinformatics</w:t>
+      </w:r>
+      <w:r>
+        <w:rPr>
+          <w:lang w:val="en-US"/>
+        </w:rPr>
+        <w:t xml:space="preserve"> data set, and relating publications in the </w:t>
+      </w:r>
+      <w:r>
+        <w:rPr>
+          <w:u w:val="single"/>
+          <w:lang w:val="en-US"/>
+        </w:rPr>
+        <w:t>PubMed</w:t>
+      </w:r>
+      <w:r>
+        <w:rPr>
+          <w:lang w:val="en-US"/>
+        </w:rPr>
+        <w:t xml:space="preserve"> index of abstracts. </w:t>
       </w:r>
     </w:p>
     <w:p>
@@ -2065,9 +1999,16 @@
       </w:pPr>
       <w:r>
         <w:rPr>
-          <w:lang w:val="en-US"/>
-        </w:rPr>
-        <w:t xml:space="preserve">Chen </w:t>
+          <w:u w:val="single"/>
+          <w:lang w:val="en-US"/>
+        </w:rPr>
+        <w:t>Hossain</w:t>
+      </w:r>
+      <w:r>
+        <w:rPr>
+          <w:lang w:val="en-US"/>
+        </w:rPr>
+        <w:t xml:space="preserve"> </w:t>
       </w:r>
       <w:r>
         <w:rPr>
@@ -2093,77 +2034,130 @@
         <w:rPr>
           <w:lang w:val="en-US"/>
         </w:rPr>
-        <w:t xml:space="preserve">. [20] introduced an approach, </w:t>
-      </w:r>
-      <w:r>
-        <w:rPr>
-          <w:u w:val="single"/>
-          <w:lang w:val="en-US"/>
-        </w:rPr>
-        <w:t>multimodal</w:t>
-      </w:r>
-      <w:r>
-        <w:rPr>
-          <w:lang w:val="en-US"/>
-        </w:rPr>
-        <w:t xml:space="preserve"> imitation learning via generative adversarial networks (MIL-</w:t>
-      </w:r>
-      <w:r>
-        <w:rPr>
-          <w:u w:val="single"/>
-          <w:lang w:val="en-US"/>
-        </w:rPr>
-        <w:t>GAN</w:t>
-      </w:r>
-      <w:r>
-        <w:rPr>
-          <w:lang w:val="en-US"/>
-        </w:rPr>
-        <w:t xml:space="preserve">) for generating </w:t>
-      </w:r>
-      <w:r>
-        <w:rPr>
-          <w:u w:val="single"/>
-          <w:lang w:val="en-US"/>
-        </w:rPr>
-        <w:t>storyline</w:t>
-      </w:r>
-      <w:r>
-        <w:rPr>
-          <w:lang w:val="en-US"/>
-        </w:rPr>
-        <w:t xml:space="preserve"> on unseen data. It can directly model </w:t>
-      </w:r>
-      <w:r>
-        <w:rPr>
-          <w:u w:val="single"/>
-          <w:lang w:val="en-US"/>
-        </w:rPr>
-        <w:t>users’</w:t>
-      </w:r>
-      <w:r>
-        <w:rPr>
-          <w:lang w:val="en-US"/>
-        </w:rPr>
-        <w:t xml:space="preserve"> interests as reflected by various data. This approach is used to learn the reward patterns given user-provided </w:t>
-      </w:r>
-      <w:r>
-        <w:rPr>
-          <w:u w:val="single"/>
-          <w:lang w:val="en-US"/>
-        </w:rPr>
-        <w:t>storylines</w:t>
-      </w:r>
-      <w:r>
-        <w:rPr>
-          <w:lang w:val="en-US"/>
-        </w:rPr>
-        <w:t xml:space="preserve"> and then applies the learned policy to unseen data.   </w:t>
+        <w:t xml:space="preserve">. [19] proposed an approach to automatically construct stories between entities in large document collections that can help from directed chains of relationships, with support for co-referencing, evidence marshaling, and imposing syntactic constrains on the story generation process. A new optimization techniques based on concept lattice mining is used to rapidly construct stories on massive </w:t>
+      </w:r>
+      <w:r>
+        <w:rPr>
+          <w:u w:val="single"/>
+          <w:lang w:val="en-US"/>
+        </w:rPr>
+        <w:t>datasets</w:t>
+      </w:r>
+      <w:r>
+        <w:rPr>
+          <w:lang w:val="en-US"/>
+        </w:rPr>
+        <w:t>.</w:t>
       </w:r>
     </w:p>
     <w:p>
       <w:pPr>
         <w:pStyle w:val="BodyText"/>
+        <w:rPr>
+          <w:lang w:val="en-US"/>
+        </w:rPr>
+      </w:pPr>
+      <w:r>
+        <w:rPr>
+          <w:lang w:val="en-US"/>
+        </w:rPr>
+        <w:t xml:space="preserve">Chen </w:t>
+      </w:r>
+      <w:r>
+        <w:rPr>
+          <w:u w:val="single"/>
+          <w:lang w:val="en-US"/>
+        </w:rPr>
+        <w:t>et</w:t>
+      </w:r>
+      <w:r>
+        <w:rPr>
+          <w:lang w:val="en-US"/>
+        </w:rPr>
+        <w:t xml:space="preserve"> </w:t>
+      </w:r>
+      <w:r>
+        <w:rPr>
+          <w:u w:val="single"/>
+          <w:lang w:val="en-US"/>
+        </w:rPr>
+        <w:t>al</w:t>
+      </w:r>
+      <w:r>
+        <w:rPr>
+          <w:lang w:val="en-US"/>
+        </w:rPr>
+        <w:t xml:space="preserve">. [20] introduced an approach, </w:t>
+      </w:r>
+      <w:r>
+        <w:rPr>
+          <w:u w:val="single"/>
+          <w:lang w:val="en-US"/>
+        </w:rPr>
+        <w:t>multimodal</w:t>
+      </w:r>
+      <w:r>
+        <w:rPr>
+          <w:lang w:val="en-US"/>
+        </w:rPr>
+        <w:t xml:space="preserve"> imitation learning via generative adversarial networks (MIL-</w:t>
+      </w:r>
+      <w:r>
+        <w:rPr>
+          <w:u w:val="single"/>
+          <w:lang w:val="en-US"/>
+        </w:rPr>
+        <w:t>GAN</w:t>
+      </w:r>
+      <w:r>
+        <w:rPr>
+          <w:lang w:val="en-US"/>
+        </w:rPr>
+        <w:t xml:space="preserve">) for generating </w:t>
+      </w:r>
+      <w:r>
+        <w:rPr>
+          <w:u w:val="single"/>
+          <w:lang w:val="en-US"/>
+        </w:rPr>
+        <w:t>storyline</w:t>
+      </w:r>
+      <w:r>
+        <w:rPr>
+          <w:lang w:val="en-US"/>
+        </w:rPr>
+        <w:t xml:space="preserve"> on unseen data. It can directly model </w:t>
+      </w:r>
+      <w:r>
+        <w:rPr>
+          <w:u w:val="single"/>
+          <w:lang w:val="en-US"/>
+        </w:rPr>
+        <w:t>users’</w:t>
+      </w:r>
+      <w:r>
+        <w:rPr>
+          <w:lang w:val="en-US"/>
+        </w:rPr>
+        <w:t xml:space="preserve"> interests as reflected by various data. This approach is used to learn the reward patterns given user-provided </w:t>
+      </w:r>
+      <w:r>
+        <w:rPr>
+          <w:u w:val="single"/>
+          <w:lang w:val="en-US"/>
+        </w:rPr>
+        <w:t>storylines</w:t>
+      </w:r>
+      <w:r>
+        <w:rPr>
+          <w:lang w:val="en-US"/>
+        </w:rPr>
+        <w:t xml:space="preserve"> and then applies the learned policy to unseen data.   </w:t>
+      </w:r>
+    </w:p>
+    <w:p>
+      <w:pPr>
+        <w:pStyle w:val="BodyText"/>
       </w:pPr>
       <w:r>
         <w:rPr>
@@ -2197,7 +2191,6 @@
         </w:rPr>
         <w:t xml:space="preserve">. [21] introduced three methods of association analysis, Distance-based </w:t>
       </w:r>
-      <w:proofErr w:type="spellStart"/>
       <w:r>
         <w:rPr>
           <w:u w:val="single"/>
@@ -2205,14 +2198,12 @@
         </w:rPr>
         <w:t>Byesian</w:t>
       </w:r>
-      <w:proofErr w:type="spellEnd"/>
       <w:r>
         <w:rPr>
           <w:lang w:val="en-US"/>
         </w:rPr>
         <w:t xml:space="preserve"> Inference, Spatial Association Index, and </w:t>
       </w:r>
-      <w:proofErr w:type="spellStart"/>
       <w:r>
         <w:rPr>
           <w:u w:val="single"/>
@@ -2220,14 +2211,12 @@
         </w:rPr>
         <w:t>Spatio</w:t>
       </w:r>
-      <w:proofErr w:type="spellEnd"/>
       <w:r>
         <w:rPr>
           <w:lang w:val="en-US"/>
         </w:rPr>
         <w:t xml:space="preserve">-logical inference, to capture relatedness among real-world events in high data volumes, and to model similar events that are described disparately under high data variability. It takes as input a set of </w:t>
       </w:r>
-      <w:proofErr w:type="spellStart"/>
       <w:r>
         <w:rPr>
           <w:u w:val="single"/>
@@ -2235,7 +2224,6 @@
         </w:rPr>
         <w:t>geotemporally</w:t>
       </w:r>
-      <w:proofErr w:type="spellEnd"/>
       <w:r>
         <w:rPr>
           <w:lang w:val="en-US"/>
@@ -2255,7 +2243,6 @@
         </w:rPr>
         <w:t xml:space="preserve">. This study demonstrated that </w:t>
       </w:r>
-      <w:proofErr w:type="spellStart"/>
       <w:r>
         <w:rPr>
           <w:u w:val="single"/>
@@ -2263,26 +2250,11 @@
         </w:rPr>
         <w:t>spatio</w:t>
       </w:r>
-      <w:proofErr w:type="spellEnd"/>
-      <w:r>
-        <w:rPr>
-          <w:lang w:val="en-US"/>
-        </w:rPr>
-        <w:t xml:space="preserve">-temporal storytelling </w:t>
-      </w:r>
-      <w:proofErr w:type="gramStart"/>
-      <w:r>
-        <w:rPr>
-          <w:lang w:val="en-US"/>
-        </w:rPr>
-        <w:t>is able to</w:t>
-      </w:r>
-      <w:proofErr w:type="gramEnd"/>
-      <w:r>
-        <w:rPr>
-          <w:lang w:val="en-US"/>
-        </w:rPr>
-        <w:t xml:space="preserve"> capture important associations among violent events reported in social media and traditional </w:t>
+      <w:r>
+        <w:rPr>
+          <w:lang w:val="en-US"/>
+        </w:rPr>
+        <w:t xml:space="preserve">-temporal storytelling is able to capture important associations among violent events reported in social media and traditional </w:t>
       </w:r>
       <w:r>
         <w:rPr>
@@ -2329,28 +2301,6 @@
     </w:p>
   </w:endnote>
 </w:endnotes>
-</file>
-
-<file path=word/footer1.xml><?xml version="1.0" encoding="utf-8"?>
-<w:ftr xmlns:cx="http://schemas.microsoft.com/office/drawing/2014/chartex" xmlns:cx1="http://schemas.microsoft.com/office/drawing/2015/9/8/chartex" xmlns:cx2="http://schemas.microsoft.com/office/drawing/2015/10/21/chartex" xmlns:cx3="http://schemas.microsoft.com/office/drawing/2016/5/9/chartex" xmlns:cx4="http://schemas.microsoft.com/office/drawing/2016/5/10/chartex" xmlns:cx5="http://schemas.microsoft.com/office/drawing/2016/5/11/chartex" xmlns:cx6="http://schemas.microsoft.com/office/drawing/2016/5/12/chartex" xmlns:cx7="http://schemas.microsoft.com/office/drawing/2016/5/13/chartex" xmlns:cx8="http://schemas.microsoft.com/office/drawing/2016/5/14/chartex" xmlns:mc="http://schemas.openxmlformats.org/markup-compatibility/2006" xmlns:aink="http://schemas.microsoft.com/office/drawing/2016/ink" xmlns:am3d="http://schemas.microsoft.com/office/drawing/2017/model3d" xmlns:o="urn:schemas-microsoft-com:office:office" xmlns:r="http://purl.oclc.org/ooxml/officeDocument/relationships" xmlns:m="http://purl.oclc.org/ooxml/officeDocument/math" xmlns:v="urn:schemas-microsoft-com:vml" xmlns:wp14="http://schemas.microsoft.com/office/word/2010/wordprocessingDrawing" xmlns:wp="http://purl.oclc.org/ooxml/drawingml/wordprocessingDrawing" xmlns:w10="urn:schemas-microsoft-com:office:word" xmlns:w="http://purl.oclc.org/ooxml/wordprocessingml/main" xmlns:w14="http://schemas.microsoft.com/office/word/2010/wordml" xmlns:w15="http://schemas.microsoft.com/office/word/2012/wordml" xmlns:w16cid="http://schemas.microsoft.com/office/word/2016/wordml/cid" xmlns:w16se="http://schemas.microsoft.com/office/word/2015/wordml/symex" xmlns:wpi="http://schemas.microsoft.com/office/word/2010/wordprocessingInk" xmlns:wne="http://schemas.microsoft.com/office/word/2006/wordml" mc:Ignorable="w14 w15 w16se w16cid wne wp14">
-  <w:p>
-    <w:pPr>
-      <w:pStyle w:val="Footer"/>
-      <w:jc w:val="start"/>
-      <w:rPr>
-        <w:sz w:val="16"/>
-        <w:szCs w:val="16"/>
-      </w:rPr>
-    </w:pPr>
-    <w:r>
-      <w:rPr>
-        <w:sz w:val="16"/>
-        <w:szCs w:val="16"/>
-      </w:rPr>
-      <w:t>XXX-X-XXXX-XXXX-X/XX/$XX.00 ©20XX IEEE</w:t>
-    </w:r>
-  </w:p>
-</w:ftr>
 </file>
 
 <file path=word/footnotes.xml><?xml version="1.0" encoding="utf-8"?>
@@ -3940,7 +3890,7 @@
     </w:rPrDefault>
     <w:pPrDefault/>
   </w:docDefaults>
-  <w:latentStyles w:defLockedState="0" w:defUIPriority="0" w:defSemiHidden="0" w:defUnhideWhenUsed="0" w:defQFormat="0" w:count="376">
+  <w:latentStyles w:defLockedState="0" w:defUIPriority="0" w:defSemiHidden="0" w:defUnhideWhenUsed="0" w:defQFormat="0" w:count="377">
     <w:lsdException w:name="Normal" w:qFormat="1"/>
     <w:lsdException w:name="heading 1" w:qFormat="1"/>
     <w:lsdException w:name="heading 2" w:qFormat="1"/>
@@ -3957,6 +3907,7 @@
     <w:lsdException w:name="Strong" w:qFormat="1"/>
     <w:lsdException w:name="Emphasis" w:qFormat="1"/>
     <w:lsdException w:name="HTML Keyboard" w:semiHidden="1" w:unhideWhenUsed="1"/>
+    <w:lsdException w:name="HTML Variable" w:semiHidden="1" w:unhideWhenUsed="1"/>
     <w:lsdException w:name="annotation subject" w:semiHidden="1" w:unhideWhenUsed="1"/>
     <w:lsdException w:name="No List" w:semiHidden="1" w:unhideWhenUsed="1"/>
     <w:lsdException w:name="Outline List 1" w:semiHidden="1" w:unhideWhenUsed="1"/>
@@ -3999,10 +3950,11 @@
     <w:lsdException w:name="Table Contemporary" w:semiHidden="1" w:unhideWhenUsed="1"/>
     <w:lsdException w:name="Table Elegant" w:semiHidden="1" w:unhideWhenUsed="1"/>
     <w:lsdException w:name="Table Professional" w:semiHidden="1" w:unhideWhenUsed="1"/>
+    <w:lsdException w:name="Table Subtle 1" w:semiHidden="1" w:unhideWhenUsed="1"/>
     <w:lsdException w:name="Table Subtle 2" w:semiHidden="1" w:unhideWhenUsed="1"/>
     <w:lsdException w:name="Table Web 1" w:semiHidden="1" w:unhideWhenUsed="1"/>
+    <w:lsdException w:name="Table Web 2" w:semiHidden="1" w:unhideWhenUsed="1"/>
     <w:lsdException w:name="Balloon Text" w:semiHidden="1" w:unhideWhenUsed="1"/>
-    <w:lsdException w:name="Table Theme" w:semiHidden="1" w:unhideWhenUsed="1"/>
     <w:lsdException w:name="Placeholder Text" w:semiHidden="1" w:uiPriority="99"/>
     <w:lsdException w:name="No Spacing" w:uiPriority="1" w:qFormat="1"/>
     <w:lsdException w:name="Light Shading" w:uiPriority="60"/>
@@ -4223,6 +4175,7 @@
     <w:lsdException w:name="Hashtag" w:semiHidden="1" w:uiPriority="99" w:unhideWhenUsed="1"/>
     <w:lsdException w:name="Unresolved Mention" w:semiHidden="1" w:uiPriority="99" w:unhideWhenUsed="1"/>
     <w:lsdException w:name="Smart Link" w:semiHidden="1" w:uiPriority="99" w:unhideWhenUsed="1"/>
+    <w:lsdException w:name="Smart Link Error" w:semiHidden="1" w:uiPriority="99" w:unhideWhenUsed="1"/>
   </w:latentStyles>
   <w:style w:type="paragraph" w:default="1" w:styleId="Normal">
     <w:name w:val="Normal"/>
@@ -4350,6 +4303,7 @@
   <w:style w:type="character" w:default="1" w:styleId="DefaultParagraphFont">
     <w:name w:val="Default Paragraph Font"/>
     <w:uiPriority w:val="1"/>
+    <w:semiHidden/>
     <w:unhideWhenUsed/>
   </w:style>
   <w:style w:type="table" w:default="1" w:styleId="TableNormal">
@@ -4933,7 +4887,7 @@
 </file>
 
 <file path=customXml/itemProps1.xml><?xml version="1.0" encoding="utf-8"?>
-<ds:datastoreItem xmlns:ds="http://purl.oclc.org/ooxml/officeDocument/customXml" ds:itemID="{DBDB48DA-1B73-4636-A12F-7AB5C43637B0}">
+<ds:datastoreItem xmlns:ds="http://purl.oclc.org/ooxml/officeDocument/customXml" ds:itemID="{2D7088BE-A087-499A-B5E7-FDFC39A173E3}">
   <ds:schemaRefs>
     <ds:schemaRef ds:uri="http://schemas.openxmlformats.org/officeDocument/2006/bibliography"/>
   </ds:schemaRefs>

</xml_diff>

<commit_message>
updated intro iwth sptial relationships
</commit_message>
<xml_diff>
--- a/docx format/A Data Mining Framework for Analysing Geospatial-Temporal Data.docx
+++ b/docx format/A Data Mining Framework for Analysing Geospatial-Temporal Data.docx
@@ -317,33 +317,69 @@
           <w:lang w:val="en-US"/>
         </w:rPr>
       </w:pPr>
+      <w:r>
+        <w:rPr>
+          <w:lang w:val="en-US"/>
+        </w:rPr>
+        <w:t>Analytical</w:t>
+      </w:r>
+      <w:r>
+        <w:rPr>
+          <w:lang w:val="en-US"/>
+        </w:rPr>
+        <w:t xml:space="preserve"> methods of spatial and </w:t>
+      </w:r>
       <w:proofErr w:type="spellStart"/>
       <w:r>
         <w:rPr>
           <w:lang w:val="en-US"/>
         </w:rPr>
-        <w:t>Analysitical</w:t>
+        <w:t>spatio-temoral</w:t>
       </w:r>
       <w:proofErr w:type="spellEnd"/>
       <w:r>
         <w:rPr>
           <w:lang w:val="en-US"/>
         </w:rPr>
-        <w:t xml:space="preserve"> methods of spatial and </w:t>
+        <w:t xml:space="preserve"> have developed considerable recently. Most of the newer techniques capture only spatial correlation or covariance structures over polygonal lattice data, and there are few methods involving polygon, point and line spatial data. For most remotely sensed imagery, the phenomena are </w:t>
+      </w:r>
+      <w:r>
+        <w:rPr>
+          <w:lang w:val="en-US"/>
+        </w:rPr>
+        <w:t xml:space="preserve">represented as vector points, lines, polygonal models or raster surfaces. Polygonal models classify objects, while </w:t>
       </w:r>
       <w:proofErr w:type="spellStart"/>
       <w:r>
         <w:rPr>
           <w:lang w:val="en-US"/>
         </w:rPr>
-        <w:t>spatio-temoral</w:t>
+        <w:t>rasters</w:t>
       </w:r>
       <w:proofErr w:type="spellEnd"/>
       <w:r>
         <w:rPr>
           <w:lang w:val="en-US"/>
         </w:rPr>
-        <w:t xml:space="preserve"> have developed considerable recently. Most of the newer techniques capture only spatial correlation or covariance structures over polygonal lattice data, and there are few methods involving polygon, point and line spatial data. For most remotely sensed imagery, the phenomena are </w:t>
+        <w:t xml:space="preserve"> classify fields. However, many situations cannot be classified and mapped using such categories, because they contain elements of both, such as, wildfires, hurricanes, droughts or ecological hotspots.</w:t>
+      </w:r>
+      <w:r>
+        <w:rPr>
+          <w:lang w:val="en-US"/>
+        </w:rPr>
+        <w:t xml:space="preserve"> Methods for </w:t>
+      </w:r>
+      <w:r>
+        <w:rPr>
+          <w:lang w:val="en-US"/>
+        </w:rPr>
+        <w:t>characterizing space-time change in such phenomena</w:t>
+      </w:r>
+      <w:r>
+        <w:rPr>
+          <w:lang w:val="en-US"/>
+        </w:rPr>
+        <w:t xml:space="preserve"> are currently poorly developed.</w:t>
       </w:r>
     </w:p>
     <w:p>
@@ -357,7 +393,27 @@
         <w:rPr>
           <w:lang w:val="en-US"/>
         </w:rPr>
-        <w:t>Detecting changes in land-use/land-cover is one of the most fundamental and common uses of remote sensing image analysis. One of the most rudimentary forms of change detection is the visual comparison of two images by a trained interpreter. With an effective display system large enough to display both images simultaneously and to explore and digitize with a cursor tracking to the same location in both images, this is a quick method that can be used to locally collect valuable GIS compatible data while streaming the images themselves over a relatively low-bandwidth Internet connection.</w:t>
+        <w:t>Spatial relationships between multiple polygons are not very well defined.</w:t>
+      </w:r>
+      <w:r>
+        <w:rPr>
+          <w:lang w:val="en-US"/>
+        </w:rPr>
+        <w:t xml:space="preserve"> The most widely used models of spatial relations is the point set topology baes 9-intersection model by </w:t>
+      </w:r>
+      <w:proofErr w:type="spellStart"/>
+      <w:r>
+        <w:rPr>
+          <w:lang w:val="en-US"/>
+        </w:rPr>
+        <w:t>Egenhofer</w:t>
+      </w:r>
+      <w:proofErr w:type="spellEnd"/>
+      <w:r>
+        <w:rPr>
+          <w:lang w:val="en-US"/>
+        </w:rPr>
+        <w:t xml:space="preserve"> and Herring. The model has been further refined by Chen et al. using Voronoi diagrams of spatial objects. The modern approach combines the 9-intersection model and metric parameters, as proposed by Liu and Deng. However, the complexity of spatial relationships between polygons makes characterizing them using topological relations defined by point-set topology a very challenging analytical and computational task.</w:t>
       </w:r>
     </w:p>
     <w:p>
@@ -367,6 +423,18 @@
           <w:lang w:val="en-US"/>
         </w:rPr>
       </w:pPr>
+      <w:r>
+        <w:rPr>
+          <w:lang w:val="en-US"/>
+        </w:rPr>
+        <w:t xml:space="preserve">Detecting changes in land-use/land-cover is one of the most fundamental and common uses of remote sensing image analysis. One of the most rudimentary forms of change detection is the visual comparison of two images by a trained </w:t>
+      </w:r>
+      <w:r>
+        <w:rPr>
+          <w:lang w:val="en-US"/>
+        </w:rPr>
+        <w:t>interpreter. With an effective display system large enough to display both images simultaneously and to explore and digitize with a cursor tracking to the same location in both images, this is a quick method that can be used to locally collect valuable GIS compatible data while streaming the images themselves over a relatively low-bandwidth Internet connection.</w:t>
+      </w:r>
     </w:p>
     <w:p>
       <w:pPr>
@@ -375,6 +443,14 @@
           <w:lang w:val="en-US"/>
         </w:rPr>
       </w:pPr>
+    </w:p>
+    <w:p>
+      <w:pPr>
+        <w:pStyle w:val="BodyText"/>
+        <w:rPr>
+          <w:lang w:val="en-US"/>
+        </w:rPr>
+      </w:pPr>
       <w:r>
         <w:rPr>
           <w:lang w:val="en-US"/>
@@ -413,6 +489,32 @@
           <w:lang w:val="en-US"/>
         </w:rPr>
       </w:pPr>
+      <w:r>
+        <w:rPr>
+          <w:lang w:val="en-US"/>
+        </w:rPr>
+        <w:t>The basic metrics of spatial relations between moving polygons are useful to describe changes in edges or centroids. Over a larger time period, changes in distance</w:t>
+      </w:r>
+      <w:r>
+        <w:rPr>
+          <w:lang w:val="en-US"/>
+        </w:rPr>
+        <w:t xml:space="preserve"> (related to velocity) and direction combine to describe the underlying phenomena with some degree of certainty. However, an issue arises in quantifying distance and directional relationships where polygons both shift and change in size. This is where polygons as objects and </w:t>
+      </w:r>
+      <w:proofErr w:type="spellStart"/>
+      <w:r>
+        <w:rPr>
+          <w:lang w:val="en-US"/>
+        </w:rPr>
+        <w:t>rasters</w:t>
+      </w:r>
+      <w:proofErr w:type="spellEnd"/>
+      <w:r>
+        <w:rPr>
+          <w:lang w:val="en-US"/>
+        </w:rPr>
+        <w:t xml:space="preserve"> as fields are combined to get finer metrics for both. In this case, most real world polygons are attached metadata that serve the same purpose.</w:t>
+      </w:r>
     </w:p>
     <w:p>
       <w:pPr>
@@ -421,12 +523,6 @@
           <w:lang w:val="en-US"/>
         </w:rPr>
       </w:pPr>
-      <w:r>
-        <w:rPr>
-          <w:lang w:val="en-US"/>
-        </w:rPr>
-        <w:t>Digital algorithms also exist for change detection. Unclassified images can be compared on a pixel-by-pixel or patch-by-patch basis; classified images can be compared with the results indicating changes in specific classes over time. Visually comparing co-registered images from two dates is always the first place to start, even if the ultimate goal is to use an automated algorithm for classification or change detection (Campbell, 2011). Most image processing packages include tools to swipe one image over the other, flicker between images, and view images side-by-side. In some cases, heads-up digitizing may be used to identify and classify change; in other cases, visual inspection is used to help select the most appropriate automated change detection technique.</w:t>
-      </w:r>
     </w:p>
     <w:p>
       <w:pPr>
@@ -439,7 +535,31 @@
         <w:rPr>
           <w:lang w:val="en-US"/>
         </w:rPr>
-        <w:t>Generating actionable intelligence from geospatial data requires change detection capabilities that are beyond human grasp. Whether we are looking to detect changes in the number of parked cars at retail outlets, changes to buildings, or changes in the position of a satellite dish one is often looking for changes that are practically impossible for the human eye to detect. Even when detected changes can be observed by the human eye; given the immense volume of geospatial data we simply cannot hire enough people to stare at video, LiDAR, and satellite imagery monitoring changes. Smart and efficient Change Detection software is absolutely crucial.</w:t>
+        <w:t xml:space="preserve">Digital algorithms also exist for change detection. Unclassified images can be compared on a pixel-by-pixel or patch-by-patch basis; classified images can be compared with the results indicating changes in specific classes over time. Visually comparing co-registered images from two dates is always the first place to start, even if the </w:t>
+      </w:r>
+      <w:r>
+        <w:rPr>
+          <w:lang w:val="en-US"/>
+        </w:rPr>
+        <w:t>goal</w:t>
+      </w:r>
+      <w:r>
+        <w:rPr>
+          <w:lang w:val="en-US"/>
+        </w:rPr>
+        <w:t xml:space="preserve"> is to use an automated algorithm for classification or change detection</w:t>
+      </w:r>
+      <w:r>
+        <w:rPr>
+          <w:lang w:val="en-US"/>
+        </w:rPr>
+        <w:t xml:space="preserve"> </w:t>
+      </w:r>
+      <w:r>
+        <w:rPr>
+          <w:lang w:val="en-US"/>
+        </w:rPr>
+        <w:t>Most image processing packages include tools to swipe one image over the other, flicker between images, and view images side-by-side. In some cases, heads-up digitizing may be used to identify and classify change; in other cases, visual inspection is used to help select the most appropriate automated change detection technique.</w:t>
       </w:r>
     </w:p>
     <w:p>
@@ -449,6 +569,31 @@
           <w:lang w:val="en-US"/>
         </w:rPr>
       </w:pPr>
+      <w:r>
+        <w:rPr>
+          <w:lang w:val="en-US"/>
+        </w:rPr>
+        <w:t xml:space="preserve">Generating actionable intelligence from geospatial data requires change detection capabilities that are beyond human grasp. Whether we are looking to detect changes in the number of parked cars at retail outlets, changes to buildings, or changes in the position of a satellite dish one is often looking for changes that are practically impossible for the human eye to detect. Even when detected changes can be observed by the human eye; given the immense volume of geospatial data we simply cannot hire enough people to stare at video, LiDAR, </w:t>
+      </w:r>
+      <w:r>
+        <w:rPr>
+          <w:lang w:val="en-US"/>
+        </w:rPr>
+        <w:lastRenderedPageBreak/>
+        <w:t xml:space="preserve">and satellite imagery monitoring changes. Smart and efficient Change Detection software is </w:t>
+      </w:r>
+      <w:r>
+        <w:rPr>
+          <w:lang w:val="en-US"/>
+        </w:rPr>
+        <w:t>crucial</w:t>
+      </w:r>
+      <w:r>
+        <w:rPr>
+          <w:lang w:val="en-US"/>
+        </w:rPr>
+        <w:t>.</w:t>
+      </w:r>
     </w:p>
     <w:p>
       <w:pPr>
@@ -457,11 +602,43 @@
           <w:lang w:val="en-US"/>
         </w:rPr>
       </w:pPr>
-      <w:r>
-        <w:rPr>
-          <w:lang w:val="en-US"/>
-        </w:rPr>
-        <w:t xml:space="preserve">A common understanding is that most big data available today is either archival, media or web scrapes [25]. However, a large source of that data is actually from Geographic Information Systems (GIS), and the tools available to interpret them easily are lacking [26]. The multiplicity of APIs have standardized access and structuring, but they limit much of the meta-data associated with them. Most publicly available (i.e. non-governmental) 'big data' sources with spatial components revolve around data scraped from mobile software platforms, including twitter, Instagram, Snapchat and reviews on mapping apps [26]. The recent API changes by Google Maps, for instance, aptly show that data content, and thus its meaning, is subject to regulation that is outside the control of researchers. The goal of this research project is to detect and analyze how the patterns of features change over time and space in </w:t>
+    </w:p>
+    <w:p>
+      <w:pPr>
+        <w:pStyle w:val="BodyText"/>
+        <w:rPr>
+          <w:lang w:val="en-US"/>
+        </w:rPr>
+      </w:pPr>
+      <w:r>
+        <w:rPr>
+          <w:lang w:val="en-US"/>
+        </w:rPr>
+        <w:t xml:space="preserve">A common understanding is that most big data available today is either archival, media or web scrapes [25]. However, a large source of that data is </w:t>
+      </w:r>
+      <w:r>
+        <w:rPr>
+          <w:lang w:val="en-US"/>
+        </w:rPr>
+        <w:t>from</w:t>
+      </w:r>
+      <w:r>
+        <w:rPr>
+          <w:lang w:val="en-US"/>
+        </w:rPr>
+        <w:t xml:space="preserve"> Geographic Information Systems (GIS), and the tools available to interpret them easily are lacking [26]. The multiplicity of APIs </w:t>
+      </w:r>
+      <w:r>
+        <w:rPr>
+          <w:lang w:val="en-US"/>
+        </w:rPr>
+        <w:t>has</w:t>
+      </w:r>
+      <w:r>
+        <w:rPr>
+          <w:lang w:val="en-US"/>
+        </w:rPr>
+        <w:t xml:space="preserve"> standardized access and structuring, but they limit much of the meta-data associated with them. Most publicly available (i.e. non-governmental) 'big data' sources with spatial components revolve around data scraped from mobile software platforms, including twitter, Instagram, Snapchat and reviews on mapping apps [26]. The recent API changes by Google Maps, for instance, aptly show that data content, and thus its meaning, is subject to regulation that is outside the control of researchers. The goal of this research project is to detect and analyze how the patterns of features change over time and space in </w:t>
       </w:r>
       <w:proofErr w:type="spellStart"/>
       <w:r>
@@ -475,7 +652,19 @@
         <w:rPr>
           <w:lang w:val="en-US"/>
         </w:rPr>
-        <w:t xml:space="preserve">-temporal data and automatically story-telling based on the time-serials of </w:t>
+        <w:t xml:space="preserve">-temporal data and automatically </w:t>
+      </w:r>
+      <w:r>
+        <w:rPr>
+          <w:lang w:val="en-US"/>
+        </w:rPr>
+        <w:t>storytelling</w:t>
+      </w:r>
+      <w:r>
+        <w:rPr>
+          <w:lang w:val="en-US"/>
+        </w:rPr>
+        <w:t xml:space="preserve"> based on the time-serials of </w:t>
       </w:r>
       <w:proofErr w:type="spellStart"/>
       <w:r>
@@ -537,7 +726,6 @@
         </w:numPr>
       </w:pPr>
       <w:r>
-        <w:lastRenderedPageBreak/>
         <w:t>A novel change analysis framework that works on vectored polygonal datasets</w:t>
       </w:r>
     </w:p>
@@ -621,7 +809,10 @@
         <w:t>, as seen in James et al</w:t>
       </w:r>
       <w:r>
-        <w:t xml:space="preserve">. High resolution maps of elevation change indicate locations, processes, and rates of geomorphic change, and provide a means of calibrating temporal simulation models. Methods of geomorphic change detection (GCD), based on gridded models, may be applied to a wide range of time periods by utilizing </w:t>
+        <w:t xml:space="preserve">. High resolution maps of elevation change indicate locations, processes, and rates of geomorphic change, and provide a means of calibrating temporal simulation models. Methods of </w:t>
+      </w:r>
+      <w:r>
+        <w:t xml:space="preserve">geomorphic change detection (GCD), based on gridded models, may be applied to a wide range of time periods by utilizing </w:t>
       </w:r>
       <w:proofErr w:type="spellStart"/>
       <w:r>
@@ -741,7 +932,14 @@
         <w:rPr>
           <w:lang w:val="en-US"/>
         </w:rPr>
-        <w:t xml:space="preserve">Storytelling techniques are an effective summarization method to succinctly organize extensive information. Traditional storytelling has been mostly successful on news articles, blogs, as well as structured databases. However, traditional storytelling techniques tend to perform poorly on social media content, such as Twitter, where text lacks proper form and function [11]. Moreover, the ability to support dynamic storylines as they evolve is critical to modelling fast moving social media streams such as Twitter. Dos Santos et al. [21] introduced a set of methods to automatically derive stories over linked entities in tweets. They model a story as a graph of entities propagating through spatial regions in a temporal sequence, and controls search space complexity by suggesting regions of exploration. They developed algorithms to conduct storytelling to model tweets over space and time, reasoning over </w:t>
+        <w:t xml:space="preserve">Storytelling techniques are an effective summarization method to succinctly organize extensive information. Traditional storytelling has been mostly successful on news articles, blogs, as well as structured databases. However, traditional storytelling techniques tend to perform poorly on social media content, such as Twitter, where text lacks proper form and function [11]. Moreover, the ability to support dynamic storylines as they evolve is critical to modelling fast moving social media streams such as Twitter. Dos Santos et al. [21] introduced a set of methods to automatically derive stories over linked entities in tweets. They model a story as a </w:t>
+      </w:r>
+      <w:r>
+        <w:rPr>
+          <w:lang w:val="en-US"/>
+        </w:rPr>
+        <w:lastRenderedPageBreak/>
+        <w:t xml:space="preserve">graph of entities propagating through spatial regions in a temporal sequence, and controls search space complexity by suggesting regions of exploration. They developed algorithms to conduct storytelling to model tweets over space and time, reasoning over </w:t>
       </w:r>
       <w:proofErr w:type="spellStart"/>
       <w:r>
@@ -867,7 +1065,6 @@
         <w:rPr>
           <w:lang w:val="en-US"/>
         </w:rPr>
-        <w:lastRenderedPageBreak/>
         <w:t xml:space="preserve">Hossain et al [13] introduced Google Fusion Tables(GFT) that offers collaborative data management in the cloud for data scientists to enable the integration of increasingly complex geospatial data to support storytelling. The paper focused on introduction of overview of map processing in GFT, the architecture overview of GFT, and how to scale to large datasets, massive and complex polygon datasets. GFT provides a useful tool for storytelling through interactive maps. </w:t>
       </w:r>
     </w:p>
@@ -3656,7 +3853,7 @@
 </file>
 
 <file path=customXml/itemProps1.xml><?xml version="1.0" encoding="utf-8"?>
-<ds:datastoreItem xmlns:ds="http://purl.oclc.org/ooxml/officeDocument/customXml" ds:itemID="{6969E63C-D69C-4920-AB4F-CC934AA837F9}">
+<ds:datastoreItem xmlns:ds="http://purl.oclc.org/ooxml/officeDocument/customXml" ds:itemID="{40B48ADA-A711-4090-A5BE-EB7D53C1EF72}">
   <ds:schemaRefs>
     <ds:schemaRef ds:uri="http://schemas.openxmlformats.org/officeDocument/2006/bibliography"/>
   </ds:schemaRefs>

</xml_diff>

<commit_message>
updated intro iwth sptial relationships v2
</commit_message>
<xml_diff>
--- a/docx format/A Data Mining Framework for Analysing Geospatial-Temporal Data.docx
+++ b/docx format/A Data Mining Framework for Analysing Geospatial-Temporal Data.docx
@@ -236,23 +236,7 @@
         <w:t>—</w:t>
       </w:r>
       <w:r>
-        <w:t xml:space="preserve">Change analysis and automatic storytelling are essential techniques in understanding patterns and trends in multifaceted, time-series geospatial-temporal data. In this paper, we introduce  a new data mining framework for analyzing the change patterns of </w:t>
-      </w:r>
-      <w:proofErr w:type="spellStart"/>
-      <w:r>
-        <w:t>spatio</w:t>
-      </w:r>
-      <w:proofErr w:type="spellEnd"/>
-      <w:r>
-        <w:t xml:space="preserve">-temporal data. It includes  change analysis techniques and automatic storytelling methodology  for  </w:t>
-      </w:r>
-      <w:proofErr w:type="spellStart"/>
-      <w:r>
-        <w:t>spatio</w:t>
-      </w:r>
-      <w:proofErr w:type="spellEnd"/>
-      <w:r>
-        <w:t>-temporal  data. We evaluate the effectiveness  of our framework  through case studies involving  Twitter emotion data and North American Drought data. The experimental results show that our framework can discover interesting change patterns  and useful information  from spatial-temporal data.</w:t>
+        <w:t>Change analysis and automatic storytelling are essential techniques in understanding patterns and trends in multifaceted, time-series geospatial-temporal data. In this paper, we introduce  a new data mining framework for analyzing the change patterns of spatio-temporal data. It includes  change analysis techniques and automatic storytelling methodology  for  spatio-temporal  data. We evaluate the effectiveness  of our framework  through case studies involving  Twitter emotion data and North American Drought data. The experimental results show that our framework can discover interesting change patterns  and useful information  from spatial-temporal data.</w:t>
       </w:r>
     </w:p>
     <w:p>
@@ -263,15 +247,7 @@
         <w:t>Keywords—</w:t>
       </w:r>
       <w:r>
-        <w:t xml:space="preserve">change analysis, storytelling, sentiment analysis, polygon, </w:t>
-      </w:r>
-      <w:proofErr w:type="spellStart"/>
-      <w:r>
-        <w:t>spatio</w:t>
-      </w:r>
-      <w:proofErr w:type="spellEnd"/>
-      <w:r>
-        <w:t>-temporal data.</w:t>
+        <w:t>change analysis, storytelling, sentiment analysis, polygon, spatio-temporal data.</w:t>
       </w:r>
     </w:p>
     <w:p>
@@ -293,21 +269,7 @@
         <w:rPr>
           <w:lang w:val="en-US"/>
         </w:rPr>
-        <w:t xml:space="preserve">Analyzing change in spatial-temporal data is critical for many applications including developing early warning systems that monitor environmental conditions, detecting political unrest and crime monitoring.  Change analysis models are essential in understanding larger patterns and trends in multifaceted, time-series geographic data.  The purpose of this study is to detect </w:t>
-      </w:r>
-      <w:proofErr w:type="spellStart"/>
-      <w:r>
-        <w:rPr>
-          <w:lang w:val="en-US"/>
-        </w:rPr>
-        <w:t>spatio</w:t>
-      </w:r>
-      <w:proofErr w:type="spellEnd"/>
-      <w:r>
-        <w:rPr>
-          <w:lang w:val="en-US"/>
-        </w:rPr>
-        <w:t>-temporal changes within sequential (time-series) geospatial-temporal data.</w:t>
+        <w:t>Analyzing change in spatial-temporal data is critical for many applications including developing early warning systems that monitor environmental conditions, detecting political unrest and crime monitoring.  Change analysis models are essential in understanding larger patterns and trends in multifaceted, time-series geographic data.  The purpose of this study is to detect spatio-temporal changes within sequential (time-series) geospatial-temporal data.</w:t>
       </w:r>
     </w:p>
     <w:p>
@@ -327,41 +289,13 @@
         <w:rPr>
           <w:lang w:val="en-US"/>
         </w:rPr>
-        <w:t xml:space="preserve"> methods of spatial and </w:t>
-      </w:r>
-      <w:proofErr w:type="spellStart"/>
-      <w:r>
-        <w:rPr>
-          <w:lang w:val="en-US"/>
-        </w:rPr>
-        <w:t>spatio-temoral</w:t>
-      </w:r>
-      <w:proofErr w:type="spellEnd"/>
-      <w:r>
-        <w:rPr>
-          <w:lang w:val="en-US"/>
-        </w:rPr>
-        <w:t xml:space="preserve"> have developed considerable recently. Most of the newer techniques capture only spatial correlation or covariance structures over polygonal lattice data, and there are few methods involving polygon, point and line spatial data. For most remotely sensed imagery, the phenomena are </w:t>
-      </w:r>
-      <w:r>
-        <w:rPr>
-          <w:lang w:val="en-US"/>
-        </w:rPr>
-        <w:t xml:space="preserve">represented as vector points, lines, polygonal models or raster surfaces. Polygonal models classify objects, while </w:t>
-      </w:r>
-      <w:proofErr w:type="spellStart"/>
-      <w:r>
-        <w:rPr>
-          <w:lang w:val="en-US"/>
-        </w:rPr>
-        <w:t>rasters</w:t>
-      </w:r>
-      <w:proofErr w:type="spellEnd"/>
-      <w:r>
-        <w:rPr>
-          <w:lang w:val="en-US"/>
-        </w:rPr>
-        <w:t xml:space="preserve"> classify fields. However, many situations cannot be classified and mapped using such categories, because they contain elements of both, such as, wildfires, hurricanes, droughts or ecological hotspots.</w:t>
+        <w:t xml:space="preserve"> methods of spatial and spatio-temoral have developed considerable recently. Most of the newer techniques capture only spatial correlation or covariance structures over polygonal lattice data, and there are few methods involving polygon, point and line spatial data. For most remotely sensed imagery, the phenomena are </w:t>
+      </w:r>
+      <w:r>
+        <w:rPr>
+          <w:lang w:val="en-US"/>
+        </w:rPr>
+        <w:t>represented as vector points, lines, polygonal models or raster surfaces. Polygonal models classify objects, while rasters classify fields. However, many situations cannot be classified and mapped using such categories, because they contain elements of both, such as, wildfires, hurricanes, droughts or ecological hotspots.</w:t>
       </w:r>
       <w:r>
         <w:rPr>
@@ -399,21 +333,19 @@
         <w:rPr>
           <w:lang w:val="en-US"/>
         </w:rPr>
-        <w:t xml:space="preserve"> The most widely used models of spatial relations is the point set topology baes 9-intersection model by </w:t>
-      </w:r>
-      <w:proofErr w:type="spellStart"/>
-      <w:r>
-        <w:rPr>
-          <w:lang w:val="en-US"/>
-        </w:rPr>
-        <w:t>Egenhofer</w:t>
-      </w:r>
-      <w:proofErr w:type="spellEnd"/>
-      <w:r>
-        <w:rPr>
-          <w:lang w:val="en-US"/>
-        </w:rPr>
-        <w:t xml:space="preserve"> and Herring. The model has been further refined by Chen et al. using Voronoi diagrams of spatial objects. The modern approach combines the 9-intersection model and metric parameters, as proposed by Liu and Deng. However, the complexity of spatial relationships between polygons makes characterizing them using topological relations defined by point-set topology a very challenging analytical and computational task.</w:t>
+        <w:t xml:space="preserve"> The most widely used models of spatial relations is the point set topology </w:t>
+      </w:r>
+      <w:r>
+        <w:rPr>
+          <w:lang w:val="en-US"/>
+        </w:rPr>
+        <w:t>based</w:t>
+      </w:r>
+      <w:r>
+        <w:rPr>
+          <w:lang w:val="en-US"/>
+        </w:rPr>
+        <w:t xml:space="preserve"> 9-intersection model by Egenhofer and Herring. The model has been further refined by Chen et al. using Voronoi diagrams of spatial objects. The modern approach combines the 9-intersection model and metric parameters, as proposed by Liu and Deng. However, the complexity of spatial relationships between polygons makes characterizing them using topological relations defined by point-set topology a very challenging analytical and computational task.</w:t>
       </w:r>
     </w:p>
     <w:p>
@@ -499,21 +431,7 @@
         <w:rPr>
           <w:lang w:val="en-US"/>
         </w:rPr>
-        <w:t xml:space="preserve"> (related to velocity) and direction combine to describe the underlying phenomena with some degree of certainty. However, an issue arises in quantifying distance and directional relationships where polygons both shift and change in size. This is where polygons as objects and </w:t>
-      </w:r>
-      <w:proofErr w:type="spellStart"/>
-      <w:r>
-        <w:rPr>
-          <w:lang w:val="en-US"/>
-        </w:rPr>
-        <w:t>rasters</w:t>
-      </w:r>
-      <w:proofErr w:type="spellEnd"/>
-      <w:r>
-        <w:rPr>
-          <w:lang w:val="en-US"/>
-        </w:rPr>
-        <w:t xml:space="preserve"> as fields are combined to get finer metrics for both. In this case, most real world polygons are attached metadata that serve the same purpose.</w:t>
+        <w:t xml:space="preserve"> (related to velocity) and direction combine to describe the underlying phenomena with some degree of certainty. However, an issue arises in quantifying distance and directional relationships where polygons both shift and change in size. This is where polygons as objects and rasters as fields are combined to get finer metrics for both. In this case, most real world polygons are attached metadata that serve the same purpose.</w:t>
       </w:r>
     </w:p>
     <w:p>
@@ -638,21 +556,7 @@
         <w:rPr>
           <w:lang w:val="en-US"/>
         </w:rPr>
-        <w:t xml:space="preserve"> standardized access and structuring, but they limit much of the meta-data associated with them. Most publicly available (i.e. non-governmental) 'big data' sources with spatial components revolve around data scraped from mobile software platforms, including twitter, Instagram, Snapchat and reviews on mapping apps [26]. The recent API changes by Google Maps, for instance, aptly show that data content, and thus its meaning, is subject to regulation that is outside the control of researchers. The goal of this research project is to detect and analyze how the patterns of features change over time and space in </w:t>
-      </w:r>
-      <w:proofErr w:type="spellStart"/>
-      <w:r>
-        <w:rPr>
-          <w:lang w:val="en-US"/>
-        </w:rPr>
-        <w:t>spatio</w:t>
-      </w:r>
-      <w:proofErr w:type="spellEnd"/>
-      <w:r>
-        <w:rPr>
-          <w:lang w:val="en-US"/>
-        </w:rPr>
-        <w:t xml:space="preserve">-temporal data and automatically </w:t>
+        <w:t xml:space="preserve"> standardized access and structuring, but they limit much of the meta-data associated with them. Most publicly available (i.e. non-governmental) 'big data' sources with spatial components revolve around data scraped from mobile software platforms, including twitter, Instagram, Snapchat and reviews on mapping apps [26]. The recent API changes by Google Maps, for instance, aptly show that data content, and thus its meaning, is subject to regulation that is outside the control of researchers. The goal of this research project is to detect and analyze how the patterns of features change over time and space in spatio-temporal data and automatically </w:t>
       </w:r>
       <w:r>
         <w:rPr>
@@ -664,21 +568,7 @@
         <w:rPr>
           <w:lang w:val="en-US"/>
         </w:rPr>
-        <w:t xml:space="preserve"> based on the time-serials of </w:t>
-      </w:r>
-      <w:proofErr w:type="spellStart"/>
-      <w:r>
-        <w:rPr>
-          <w:lang w:val="en-US"/>
-        </w:rPr>
-        <w:t>spatio</w:t>
-      </w:r>
-      <w:proofErr w:type="spellEnd"/>
-      <w:r>
-        <w:rPr>
-          <w:lang w:val="en-US"/>
-        </w:rPr>
-        <w:t>-temporal data.</w:t>
+        <w:t xml:space="preserve"> based on the time-serials of spatio-temporal data.</w:t>
       </w:r>
     </w:p>
     <w:p>
@@ -812,15 +702,7 @@
         <w:t xml:space="preserve">. High resolution maps of elevation change indicate locations, processes, and rates of geomorphic change, and provide a means of calibrating temporal simulation models. Methods of </w:t>
       </w:r>
       <w:r>
-        <w:t xml:space="preserve">geomorphic change detection (GCD), based on gridded models, may be applied to a wide range of time periods by utilizing </w:t>
-      </w:r>
-      <w:proofErr w:type="spellStart"/>
-      <w:r>
-        <w:t>cartometric</w:t>
-      </w:r>
-      <w:proofErr w:type="spellEnd"/>
-      <w:r>
-        <w:t>, remote sensing, or ground-based topographic survey data to measure volumetric change. Advantages and limitations of historical DEM reconstruction methods are reviewed with a focus on coupling them with subsequent DEMs to construct DEMs of difference (DoD), which can be created by subtracting one elevation model from another, to map erosion, deposition, and volumetric change.</w:t>
+        <w:t>geomorphic change detection (GCD), based on gridded models, may be applied to a wide range of time periods by utilizing cartometric, remote sensing, or ground-based topographic survey data to measure volumetric change. Advantages and limitations of historical DEM reconstruction methods are reviewed with a focus on coupling them with subsequent DEMs to construct DEMs of difference (DoD), which can be created by subtracting one elevation model from another, to map erosion, deposition, and volumetric change.</w:t>
       </w:r>
     </w:p>
     <w:p>
@@ -834,35 +716,7 @@
         <w:rPr>
           <w:lang w:val="en-US"/>
         </w:rPr>
-        <w:t xml:space="preserve">Since our data is primarily in an urban environment, with all the grid like rigidity that entails, it is a good idea to look at change detection algorithms optimized for urban environments. One of the hardest aspects to measure is to distinguish between change and no-change, as well as different kinds of change. Comparing image differencing, image regression, </w:t>
-      </w:r>
-      <w:proofErr w:type="spellStart"/>
-      <w:r>
-        <w:rPr>
-          <w:lang w:val="en-US"/>
-        </w:rPr>
-        <w:t>tasselled</w:t>
-      </w:r>
-      <w:proofErr w:type="spellEnd"/>
-      <w:r>
-        <w:rPr>
-          <w:lang w:val="en-US"/>
-        </w:rPr>
-        <w:t xml:space="preserve">-cap transformation and chi square transformation, </w:t>
-      </w:r>
-      <w:proofErr w:type="spellStart"/>
-      <w:r>
-        <w:rPr>
-          <w:lang w:val="en-US"/>
-        </w:rPr>
-        <w:t>Ridd</w:t>
-      </w:r>
-      <w:proofErr w:type="spellEnd"/>
-      <w:r>
-        <w:rPr>
-          <w:lang w:val="en-US"/>
-        </w:rPr>
-        <w:t xml:space="preserve"> and Liu [3] find image differencing to be the most consistent, with a sustained overall accuracy of &gt;80%.</w:t>
+        <w:t>Since our data is primarily in an urban environment, with all the grid like rigidity that entails, it is a good idea to look at change detection algorithms optimized for urban environments. One of the hardest aspects to measure is to distinguish between change and no-change, as well as different kinds of change. Comparing image differencing, image regression, tasselled-cap transformation and chi square transformation, Ridd and Liu [3] find image differencing to be the most consistent, with a sustained overall accuracy of &gt;80%.</w:t>
       </w:r>
     </w:p>
     <w:p>
@@ -939,35 +793,7 @@
           <w:lang w:val="en-US"/>
         </w:rPr>
         <w:lastRenderedPageBreak/>
-        <w:t xml:space="preserve">graph of entities propagating through spatial regions in a temporal sequence, and controls search space complexity by suggesting regions of exploration. They developed algorithms to conduct storytelling to model tweets over space and time, reasoning over </w:t>
-      </w:r>
-      <w:proofErr w:type="spellStart"/>
-      <w:r>
-        <w:rPr>
-          <w:lang w:val="en-US"/>
-        </w:rPr>
-        <w:t>spatio</w:t>
-      </w:r>
-      <w:proofErr w:type="spellEnd"/>
-      <w:r>
-        <w:rPr>
-          <w:lang w:val="en-US"/>
-        </w:rPr>
-        <w:t xml:space="preserve">-temporal features, and devise </w:t>
-      </w:r>
-      <w:proofErr w:type="spellStart"/>
-      <w:r>
-        <w:rPr>
-          <w:lang w:val="en-US"/>
-        </w:rPr>
-        <w:t>spatio</w:t>
-      </w:r>
-      <w:proofErr w:type="spellEnd"/>
-      <w:r>
-        <w:rPr>
-          <w:lang w:val="en-US"/>
-        </w:rPr>
-        <w:t>-temporal storylines based on connectivity strength.</w:t>
+        <w:t>graph of entities propagating through spatial regions in a temporal sequence, and controls search space complexity by suggesting regions of exploration. They developed algorithms to conduct storytelling to model tweets over space and time, reasoning over spatio-temporal features, and devise spatio-temporal storylines based on connectivity strength.</w:t>
       </w:r>
     </w:p>
     <w:p>
@@ -981,77 +807,7 @@
         <w:rPr>
           <w:lang w:val="en-US"/>
         </w:rPr>
-        <w:t xml:space="preserve">Kumar et al. [14] proposed an efficient storytelling implementation that embeds the </w:t>
-      </w:r>
-      <w:proofErr w:type="spellStart"/>
-      <w:r>
-        <w:rPr>
-          <w:lang w:val="en-US"/>
-        </w:rPr>
-        <w:t>CARTwheels</w:t>
-      </w:r>
-      <w:proofErr w:type="spellEnd"/>
-      <w:r>
-        <w:rPr>
-          <w:lang w:val="en-US"/>
-        </w:rPr>
-        <w:t xml:space="preserve"> [15] </w:t>
-      </w:r>
-      <w:proofErr w:type="spellStart"/>
-      <w:r>
-        <w:rPr>
-          <w:lang w:val="en-US"/>
-        </w:rPr>
-        <w:t>redescription</w:t>
-      </w:r>
-      <w:proofErr w:type="spellEnd"/>
-      <w:r>
-        <w:rPr>
-          <w:lang w:val="en-US"/>
-        </w:rPr>
-        <w:t xml:space="preserve"> mining algorithm which utilizes induced classification trees to model </w:t>
-      </w:r>
-      <w:proofErr w:type="spellStart"/>
-      <w:r>
-        <w:rPr>
-          <w:lang w:val="en-US"/>
-        </w:rPr>
-        <w:t>redescriptions</w:t>
-      </w:r>
-      <w:proofErr w:type="spellEnd"/>
-      <w:r>
-        <w:rPr>
-          <w:lang w:val="en-US"/>
-        </w:rPr>
-        <w:t xml:space="preserve"> in an A* search procedure, using the </w:t>
-      </w:r>
-      <w:proofErr w:type="spellStart"/>
-      <w:r>
-        <w:rPr>
-          <w:lang w:val="en-US"/>
-        </w:rPr>
-        <w:t>CARTwheels</w:t>
-      </w:r>
-      <w:proofErr w:type="spellEnd"/>
-      <w:r>
-        <w:rPr>
-          <w:lang w:val="en-US"/>
-        </w:rPr>
-        <w:t xml:space="preserve"> to supply next move operators on search branches to the A* search procedure. Vocht et al. [15] proposed the implementation of an optimized algorithm controlling the pathfinding process to obtain more homogeneous search domain and retrieve more links between adjacent hops in each path to improve the semantic relatedness of concepts mentioned in a story by increasing the relevance of links between nodes through additional domain delineation and refinement steps. Chen et al. [20] proposed a multimodal imitation learning via generative adversarial networks (MIL-GAN) method to directly model users' interests as reflected by various data by imitating users' demonstrated storylines. MIL-GAN model is designed to learn the reward patterns given user-provided storylines and then applies the learned policy to unseen data. Santos et al. [21] combined storytelling and </w:t>
-      </w:r>
-      <w:proofErr w:type="spellStart"/>
-      <w:r>
-        <w:rPr>
-          <w:lang w:val="en-US"/>
-        </w:rPr>
-        <w:t>Spatio</w:t>
-      </w:r>
-      <w:proofErr w:type="spellEnd"/>
-      <w:r>
-        <w:rPr>
-          <w:lang w:val="en-US"/>
-        </w:rPr>
-        <w:t xml:space="preserve">-logical Inference (SLI) to generate rules of interaction among entities and measure how well they forecast a real-world event. </w:t>
+        <w:t xml:space="preserve">Kumar et al. [14] proposed an efficient storytelling implementation that embeds the CARTwheels [15] redescription mining algorithm which utilizes induced classification trees to model redescriptions in an A* search procedure, using the CARTwheels to supply next move operators on search branches to the A* search procedure. Vocht et al. [15] proposed the implementation of an optimized algorithm controlling the pathfinding process to obtain more homogeneous search domain and retrieve more links between adjacent hops in each path to improve the semantic relatedness of concepts mentioned in a story by increasing the relevance of links between nodes through additional domain delineation and refinement steps. Chen et al. [20] proposed a multimodal imitation learning via generative adversarial networks (MIL-GAN) method to directly model users' interests as reflected by various data by imitating users' demonstrated storylines. MIL-GAN model is designed to learn the reward patterns given user-provided storylines and then applies the learned policy to unseen data. Santos et al. [21] combined storytelling and Spatio-logical Inference (SLI) to generate rules of interaction among entities and measure how well they forecast a real-world event. </w:t>
       </w:r>
     </w:p>
     <w:p>
@@ -1079,63 +835,7 @@
         <w:rPr>
           <w:lang w:val="en-US"/>
         </w:rPr>
-        <w:t xml:space="preserve">Kumar et al. [14] formulated storytelling as a generalization of </w:t>
-      </w:r>
-      <w:proofErr w:type="spellStart"/>
-      <w:r>
-        <w:rPr>
-          <w:lang w:val="en-US"/>
-        </w:rPr>
-        <w:t>redescription</w:t>
-      </w:r>
-      <w:proofErr w:type="spellEnd"/>
-      <w:r>
-        <w:rPr>
-          <w:lang w:val="en-US"/>
-        </w:rPr>
-        <w:t xml:space="preserve"> mining. Stories are defined as chains of </w:t>
-      </w:r>
-      <w:proofErr w:type="spellStart"/>
-      <w:r>
-        <w:rPr>
-          <w:lang w:val="en-US"/>
-        </w:rPr>
-        <w:t>redescriptions</w:t>
-      </w:r>
-      <w:proofErr w:type="spellEnd"/>
-      <w:r>
-        <w:rPr>
-          <w:lang w:val="en-US"/>
-        </w:rPr>
-        <w:t xml:space="preserve">. They proposed an efficient storytelling algorithm as A* search around the outputs of a </w:t>
-      </w:r>
-      <w:proofErr w:type="spellStart"/>
-      <w:r>
-        <w:rPr>
-          <w:lang w:val="en-US"/>
-        </w:rPr>
-        <w:t>CARTwhells</w:t>
-      </w:r>
-      <w:proofErr w:type="spellEnd"/>
-      <w:r>
-        <w:rPr>
-          <w:lang w:val="en-US"/>
-        </w:rPr>
-        <w:t xml:space="preserve"> </w:t>
-      </w:r>
-      <w:proofErr w:type="spellStart"/>
-      <w:r>
-        <w:rPr>
-          <w:lang w:val="en-US"/>
-        </w:rPr>
-        <w:t>redescription</w:t>
-      </w:r>
-      <w:proofErr w:type="spellEnd"/>
-      <w:r>
-        <w:rPr>
-          <w:lang w:val="en-US"/>
-        </w:rPr>
-        <w:t xml:space="preserve"> mining algorithm. The efficiency and scalability of the proposed algorithm were evaluated by three application case studies: word overlaps in large English dictionaries, exploring connections between gene sets in a bioinformatics data set, and relating publications in the PubMed index of abstracts. </w:t>
+        <w:t xml:space="preserve">Kumar et al. [14] formulated storytelling as a generalization of redescription mining. Stories are defined as chains of redescriptions. They proposed an efficient storytelling algorithm as A* search around the outputs of a CARTwhells redescription mining algorithm. The efficiency and scalability of the proposed algorithm were evaluated by three application case studies: word overlaps in large English dictionaries, exploring connections between gene sets in a bioinformatics data set, and relating publications in the PubMed index of abstracts. </w:t>
       </w:r>
     </w:p>
     <w:p>
@@ -1174,63 +874,7 @@
         <w:rPr>
           <w:lang w:val="en-US"/>
         </w:rPr>
-        <w:t xml:space="preserve">Santos et al. [21] introduced three methods of association analysis, Distance-based </w:t>
-      </w:r>
-      <w:proofErr w:type="spellStart"/>
-      <w:r>
-        <w:rPr>
-          <w:lang w:val="en-US"/>
-        </w:rPr>
-        <w:t>Byesian</w:t>
-      </w:r>
-      <w:proofErr w:type="spellEnd"/>
-      <w:r>
-        <w:rPr>
-          <w:lang w:val="en-US"/>
-        </w:rPr>
-        <w:t xml:space="preserve"> Inference, Spatial Association Index, and </w:t>
-      </w:r>
-      <w:proofErr w:type="spellStart"/>
-      <w:r>
-        <w:rPr>
-          <w:lang w:val="en-US"/>
-        </w:rPr>
-        <w:t>Spatio</w:t>
-      </w:r>
-      <w:proofErr w:type="spellEnd"/>
-      <w:r>
-        <w:rPr>
-          <w:lang w:val="en-US"/>
-        </w:rPr>
-        <w:t xml:space="preserve">-logical inference, to capture relatedness among real-world events in high data volumes, and to model similar events that are described disparately under high data variability. It takes as input a set of </w:t>
-      </w:r>
-      <w:proofErr w:type="spellStart"/>
-      <w:r>
-        <w:rPr>
-          <w:lang w:val="en-US"/>
-        </w:rPr>
-        <w:t>geotemporally</w:t>
-      </w:r>
-      <w:proofErr w:type="spellEnd"/>
-      <w:r>
-        <w:rPr>
-          <w:lang w:val="en-US"/>
-        </w:rPr>
-        <w:t xml:space="preserve">-encoded text streams about violent events called “storylines”. This study demonstrated that </w:t>
-      </w:r>
-      <w:proofErr w:type="spellStart"/>
-      <w:r>
-        <w:rPr>
-          <w:lang w:val="en-US"/>
-        </w:rPr>
-        <w:t>spatio</w:t>
-      </w:r>
-      <w:proofErr w:type="spellEnd"/>
-      <w:r>
-        <w:rPr>
-          <w:lang w:val="en-US"/>
-        </w:rPr>
-        <w:t>-temporal storytelling is able to capture important associations among violent events reported in social media and traditional datasets.</w:t>
+        <w:t>Santos et al. [21] introduced three methods of association analysis, Distance-based Byesian Inference, Spatial Association Index, and Spatio-logical inference, to capture relatedness among real-world events in high data volumes, and to model similar events that are described disparately under high data variability. It takes as input a set of geotemporally-encoded text streams about violent events called “storylines”. This study demonstrated that spatio-temporal storytelling is able to capture important associations among violent events reported in social media and traditional datasets.</w:t>
       </w:r>
       <w:r>
         <w:t xml:space="preserve"> </w:t>
@@ -3853,7 +3497,7 @@
 </file>
 
 <file path=customXml/itemProps1.xml><?xml version="1.0" encoding="utf-8"?>
-<ds:datastoreItem xmlns:ds="http://purl.oclc.org/ooxml/officeDocument/customXml" ds:itemID="{40B48ADA-A711-4090-A5BE-EB7D53C1EF72}">
+<ds:datastoreItem xmlns:ds="http://purl.oclc.org/ooxml/officeDocument/customXml" ds:itemID="{48D7409A-083D-4536-95E5-B9ECE6D943B8}">
   <ds:schemaRefs>
     <ds:schemaRef ds:uri="http://schemas.openxmlformats.org/officeDocument/2006/bibliography"/>
   </ds:schemaRefs>

</xml_diff>

<commit_message>
updated methodology with more papers
</commit_message>
<xml_diff>
--- a/docx format/A Data Mining Framework for Analysing Geospatial-Temporal Data.docx
+++ b/docx format/A Data Mining Framework for Analysing Geospatial-Temporal Data.docx
@@ -236,7 +236,55 @@
         <w:t>—</w:t>
       </w:r>
       <w:r>
-        <w:t>Change analysis and automatic storytelling are essential techniques in understanding patterns and trends in multifaceted, time-series geospatial-temporal data. In this paper, we introduce  a new data mining framework for analyzing the change patterns of spatio-temporal data. It includes  change analysis techniques and automatic storytelling methodology  for  spatio-temporal  data. We evaluate the effectiveness  of our framework  through case studies involving  Twitter emotion data and North American Drought data. The experimental results show that our framework can discover interesting change patterns  and useful information  from spatial-temporal data.</w:t>
+        <w:t xml:space="preserve">Change analysis and automatic storytelling are essential techniques in understanding patterns and trends in multifaceted, time-series geospatial-temporal data. In this paper, we </w:t>
+      </w:r>
+      <w:proofErr w:type="gramStart"/>
+      <w:r>
+        <w:t>introduce  a</w:t>
+      </w:r>
+      <w:proofErr w:type="gramEnd"/>
+      <w:r>
+        <w:t xml:space="preserve"> new data mining framework for analyzing the change patterns of </w:t>
+      </w:r>
+      <w:proofErr w:type="spellStart"/>
+      <w:r>
+        <w:t>spatio</w:t>
+      </w:r>
+      <w:proofErr w:type="spellEnd"/>
+      <w:r>
+        <w:t xml:space="preserve">-temporal data. It </w:t>
+      </w:r>
+      <w:proofErr w:type="gramStart"/>
+      <w:r>
+        <w:t>includes  change</w:t>
+      </w:r>
+      <w:proofErr w:type="gramEnd"/>
+      <w:r>
+        <w:t xml:space="preserve"> analysis techniques and automatic storytelling methodology  for  </w:t>
+      </w:r>
+      <w:proofErr w:type="spellStart"/>
+      <w:r>
+        <w:t>spatio</w:t>
+      </w:r>
+      <w:proofErr w:type="spellEnd"/>
+      <w:r>
+        <w:t xml:space="preserve">-temporal  data. We evaluate the </w:t>
+      </w:r>
+      <w:proofErr w:type="gramStart"/>
+      <w:r>
+        <w:t>effectiveness  of</w:t>
+      </w:r>
+      <w:proofErr w:type="gramEnd"/>
+      <w:r>
+        <w:t xml:space="preserve"> our framework  through case studies involving  Twitter emotion data and North American Drought data. The experimental results show that our framework can discover interesting change </w:t>
+      </w:r>
+      <w:proofErr w:type="gramStart"/>
+      <w:r>
+        <w:t>patterns  and</w:t>
+      </w:r>
+      <w:proofErr w:type="gramEnd"/>
+      <w:r>
+        <w:t xml:space="preserve"> useful information  from spatial-temporal data.</w:t>
       </w:r>
     </w:p>
     <w:p>
@@ -247,7 +295,15 @@
         <w:t>Keywords—</w:t>
       </w:r>
       <w:r>
-        <w:t>change analysis, storytelling, sentiment analysis, polygon, spatio-temporal data.</w:t>
+        <w:t xml:space="preserve">change analysis, storytelling, sentiment analysis, polygon, </w:t>
+      </w:r>
+      <w:proofErr w:type="spellStart"/>
+      <w:r>
+        <w:t>spatio</w:t>
+      </w:r>
+      <w:proofErr w:type="spellEnd"/>
+      <w:r>
+        <w:t>-temporal data.</w:t>
       </w:r>
     </w:p>
     <w:p>
@@ -269,7 +325,21 @@
         <w:rPr>
           <w:lang w:val="en-US"/>
         </w:rPr>
-        <w:t>Analyzing change in spatial-temporal data is critical for many applications including developing early warning systems that monitor environmental conditions, detecting political unrest and crime monitoring.  Change analysis models are essential in understanding larger patterns and trends in multifaceted, time-series geographic data.  The purpose of this study is to detect spatio-temporal changes within sequential (time-series) geospatial-temporal data.</w:t>
+        <w:t xml:space="preserve">Analyzing change in spatial-temporal data is critical for many applications including developing early warning systems that monitor environmental conditions, detecting political unrest and crime monitoring.  Change analysis models are essential in understanding larger patterns and trends in multifaceted, time-series geographic data.  The purpose of this study is to detect </w:t>
+      </w:r>
+      <w:proofErr w:type="spellStart"/>
+      <w:r>
+        <w:rPr>
+          <w:lang w:val="en-US"/>
+        </w:rPr>
+        <w:t>spatio</w:t>
+      </w:r>
+      <w:proofErr w:type="spellEnd"/>
+      <w:r>
+        <w:rPr>
+          <w:lang w:val="en-US"/>
+        </w:rPr>
+        <w:t>-temporal changes within sequential (time-series) geospatial-temporal data.</w:t>
       </w:r>
     </w:p>
     <w:p>
@@ -289,13 +359,41 @@
         <w:rPr>
           <w:lang w:val="en-US"/>
         </w:rPr>
-        <w:t xml:space="preserve"> methods of spatial and spatio-temoral have developed considerable recently. Most of the newer techniques capture only spatial correlation or covariance structures over polygonal lattice data, and there are few methods involving polygon, point and line spatial data. For most remotely sensed imagery, the phenomena are </w:t>
-      </w:r>
-      <w:r>
-        <w:rPr>
-          <w:lang w:val="en-US"/>
-        </w:rPr>
-        <w:t>represented as vector points, lines, polygonal models or raster surfaces. Polygonal models classify objects, while rasters classify fields. However, many situations cannot be classified and mapped using such categories, because they contain elements of both, such as, wildfires, hurricanes, droughts or ecological hotspots.</w:t>
+        <w:t xml:space="preserve"> methods of spatial and </w:t>
+      </w:r>
+      <w:proofErr w:type="spellStart"/>
+      <w:r>
+        <w:rPr>
+          <w:lang w:val="en-US"/>
+        </w:rPr>
+        <w:t>spatio-temoral</w:t>
+      </w:r>
+      <w:proofErr w:type="spellEnd"/>
+      <w:r>
+        <w:rPr>
+          <w:lang w:val="en-US"/>
+        </w:rPr>
+        <w:t xml:space="preserve"> have developed considerable recently. Most of the newer techniques capture only spatial correlation or covariance structures over polygonal lattice data, and there are few methods involving polygon, point and line spatial data. For most remotely sensed imagery, the phenomena are </w:t>
+      </w:r>
+      <w:r>
+        <w:rPr>
+          <w:lang w:val="en-US"/>
+        </w:rPr>
+        <w:t xml:space="preserve">represented as vector points, lines, polygonal models or raster surfaces. Polygonal models classify objects, while </w:t>
+      </w:r>
+      <w:proofErr w:type="spellStart"/>
+      <w:r>
+        <w:rPr>
+          <w:lang w:val="en-US"/>
+        </w:rPr>
+        <w:t>rasters</w:t>
+      </w:r>
+      <w:proofErr w:type="spellEnd"/>
+      <w:r>
+        <w:rPr>
+          <w:lang w:val="en-US"/>
+        </w:rPr>
+        <w:t xml:space="preserve"> classify fields. However, many situations cannot be classified and mapped using such categories, because they contain elements of both, such as, wildfires, hurricanes, droughts or ecological hotspots.</w:t>
       </w:r>
       <w:r>
         <w:rPr>
@@ -345,7 +443,21 @@
         <w:rPr>
           <w:lang w:val="en-US"/>
         </w:rPr>
-        <w:t xml:space="preserve"> 9-intersection model by Egenhofer and Herring. The model has been further refined by Chen et al. using Voronoi diagrams of spatial objects. The modern approach combines the 9-intersection model and metric parameters, as proposed by Liu and Deng. However, the complexity of spatial relationships between polygons makes characterizing them using topological relations defined by point-set topology a very challenging analytical and computational task.</w:t>
+        <w:t xml:space="preserve"> 9-intersection model by </w:t>
+      </w:r>
+      <w:proofErr w:type="spellStart"/>
+      <w:r>
+        <w:rPr>
+          <w:lang w:val="en-US"/>
+        </w:rPr>
+        <w:t>Egenhofer</w:t>
+      </w:r>
+      <w:proofErr w:type="spellEnd"/>
+      <w:r>
+        <w:rPr>
+          <w:lang w:val="en-US"/>
+        </w:rPr>
+        <w:t xml:space="preserve"> and Herring. The model has been further refined by Chen et al. using Voronoi diagrams of spatial objects. The modern approach combines the 9-intersection model and metric parameters, as proposed by Liu and Deng. However, the complexity of spatial relationships between polygons makes characterizing them using topological relations defined by point-set topology a very challenging analytical and computational task.</w:t>
       </w:r>
     </w:p>
     <w:p>
@@ -375,6 +487,36 @@
           <w:lang w:val="en-US"/>
         </w:rPr>
       </w:pPr>
+      <w:r>
+        <w:rPr>
+          <w:lang w:val="en-US"/>
+        </w:rPr>
+        <w:t xml:space="preserve">Modern technology digitizes wide sources of information constantly, with hour after hour of data being stored and most of it being unprocessed raw data. This is especially true with remote sensing networks and resultant geo-spatial imagery. Much of this data has meta-information associated with it which can reveal patterns or trend if properly classified and </w:t>
+      </w:r>
+      <w:r>
+        <w:rPr>
+          <w:lang w:val="en-US"/>
+        </w:rPr>
+        <w:t>analyzed</w:t>
+      </w:r>
+      <w:r>
+        <w:rPr>
+          <w:lang w:val="en-US"/>
+        </w:rPr>
+        <w:t xml:space="preserve">. Performing basic change analysis on a subset of this data gives us a lot of insights that would otherwise go </w:t>
+      </w:r>
+      <w:r>
+        <w:rPr>
+          <w:lang w:val="en-US"/>
+        </w:rPr>
+        <w:t>unrecognized</w:t>
+      </w:r>
+      <w:r>
+        <w:rPr>
+          <w:lang w:val="en-US"/>
+        </w:rPr>
+        <w:t>.</w:t>
+      </w:r>
     </w:p>
     <w:p>
       <w:pPr>
@@ -387,25 +529,99 @@
         <w:rPr>
           <w:lang w:val="en-US"/>
         </w:rPr>
-        <w:t xml:space="preserve">Modern technology digitizes wide sources of information constantly, with hour after hour of data being stored and most of it being unprocessed raw data. This is especially true with remote sensing networks and resultant geo-spatial imagery. Much of this data has meta-information associated with it which can reveal patterns or trend if properly classified and </w:t>
-      </w:r>
-      <w:r>
-        <w:rPr>
-          <w:lang w:val="en-US"/>
-        </w:rPr>
-        <w:t>analyzed</w:t>
-      </w:r>
-      <w:r>
-        <w:rPr>
-          <w:lang w:val="en-US"/>
-        </w:rPr>
-        <w:t xml:space="preserve">. Performing basic change analysis on a subset of this data gives us a lot of insights that would otherwise go </w:t>
-      </w:r>
-      <w:r>
-        <w:rPr>
-          <w:lang w:val="en-US"/>
-        </w:rPr>
-        <w:t>unrecognized</w:t>
+        <w:t>The basic metrics of spatial relations between moving polygons are useful to describe changes in edges or centroids. Over a larger time period, changes in distance</w:t>
+      </w:r>
+      <w:r>
+        <w:rPr>
+          <w:lang w:val="en-US"/>
+        </w:rPr>
+        <w:t xml:space="preserve"> (related to velocity) and direction combine to describe the underlying phenomena with some degree of certainty. However, an issue arises in quantifying distance and directional relationships where polygons both shift and change in size. This is where polygons as objects and </w:t>
+      </w:r>
+      <w:proofErr w:type="spellStart"/>
+      <w:r>
+        <w:rPr>
+          <w:lang w:val="en-US"/>
+        </w:rPr>
+        <w:t>rasters</w:t>
+      </w:r>
+      <w:proofErr w:type="spellEnd"/>
+      <w:r>
+        <w:rPr>
+          <w:lang w:val="en-US"/>
+        </w:rPr>
+        <w:t xml:space="preserve"> as fields are combined to get finer metrics for both. In this case, most </w:t>
+      </w:r>
+      <w:proofErr w:type="gramStart"/>
+      <w:r>
+        <w:rPr>
+          <w:lang w:val="en-US"/>
+        </w:rPr>
+        <w:t>real world</w:t>
+      </w:r>
+      <w:proofErr w:type="gramEnd"/>
+      <w:r>
+        <w:rPr>
+          <w:lang w:val="en-US"/>
+        </w:rPr>
+        <w:t xml:space="preserve"> polygons are attached metadata that serve the same purpose.</w:t>
+      </w:r>
+    </w:p>
+    <w:p>
+      <w:pPr>
+        <w:pStyle w:val="BodyText"/>
+        <w:rPr>
+          <w:lang w:val="en-US"/>
+        </w:rPr>
+      </w:pPr>
+      <w:r>
+        <w:rPr>
+          <w:lang w:val="en-US"/>
+        </w:rPr>
+        <w:t xml:space="preserve">Digital algorithms also exist for change detection. Unclassified images can be compared on a pixel-by-pixel or patch-by-patch basis; classified images can be compared with the results indicating changes in specific classes over time. Visually comparing co-registered images from two dates is always the first place to start, even if the </w:t>
+      </w:r>
+      <w:r>
+        <w:rPr>
+          <w:lang w:val="en-US"/>
+        </w:rPr>
+        <w:t>goal</w:t>
+      </w:r>
+      <w:r>
+        <w:rPr>
+          <w:lang w:val="en-US"/>
+        </w:rPr>
+        <w:t xml:space="preserve"> is to use an automated algorithm for classification or change detection</w:t>
+      </w:r>
+      <w:r>
+        <w:rPr>
+          <w:lang w:val="en-US"/>
+        </w:rPr>
+        <w:t xml:space="preserve"> </w:t>
+      </w:r>
+      <w:r>
+        <w:rPr>
+          <w:lang w:val="en-US"/>
+        </w:rPr>
+        <w:t>Most image processing packages include tools to swipe one image over the other, flicker between images, and view images side-by-side. In some cases, heads-up digitizing may be used to identify and classify change; in other cases, visual inspection is used to help select the most appropriate automated change detection technique.</w:t>
+      </w:r>
+    </w:p>
+    <w:p>
+      <w:pPr>
+        <w:pStyle w:val="BodyText"/>
+        <w:rPr>
+          <w:lang w:val="en-US"/>
+        </w:rPr>
+      </w:pPr>
+      <w:r>
+        <w:rPr>
+          <w:lang w:val="en-US"/>
+        </w:rPr>
+        <w:t xml:space="preserve">Generating actionable intelligence from geospatial data requires change detection capabilities that are beyond human grasp. Whether we are looking to detect changes in the number of parked cars at retail outlets, changes to buildings, or changes in the position of a satellite dish one is often looking for changes that are practically impossible for the human eye to detect. Even when detected changes can be observed by the human eye; given the immense volume of geospatial data we simply cannot hire enough people to stare at video, LiDAR, and satellite imagery monitoring changes. Smart and efficient Change Detection software is </w:t>
+      </w:r>
+      <w:r>
+        <w:rPr>
+          <w:lang w:val="en-US"/>
+        </w:rPr>
+        <w:t>crucial</w:t>
       </w:r>
       <w:r>
         <w:rPr>
@@ -421,18 +637,6 @@
           <w:lang w:val="en-US"/>
         </w:rPr>
       </w:pPr>
-      <w:r>
-        <w:rPr>
-          <w:lang w:val="en-US"/>
-        </w:rPr>
-        <w:t>The basic metrics of spatial relations between moving polygons are useful to describe changes in edges or centroids. Over a larger time period, changes in distance</w:t>
-      </w:r>
-      <w:r>
-        <w:rPr>
-          <w:lang w:val="en-US"/>
-        </w:rPr>
-        <w:t xml:space="preserve"> (related to velocity) and direction combine to describe the underlying phenomena with some degree of certainty. However, an issue arises in quantifying distance and directional relationships where polygons both shift and change in size. This is where polygons as objects and rasters as fields are combined to get finer metrics for both. In this case, most real world polygons are attached metadata that serve the same purpose.</w:t>
-      </w:r>
     </w:p>
     <w:p>
       <w:pPr>
@@ -441,97 +645,11 @@
           <w:lang w:val="en-US"/>
         </w:rPr>
       </w:pPr>
-    </w:p>
-    <w:p>
-      <w:pPr>
-        <w:pStyle w:val="BodyText"/>
-        <w:rPr>
-          <w:lang w:val="en-US"/>
-        </w:rPr>
-      </w:pPr>
-      <w:r>
-        <w:rPr>
-          <w:lang w:val="en-US"/>
-        </w:rPr>
-        <w:t xml:space="preserve">Digital algorithms also exist for change detection. Unclassified images can be compared on a pixel-by-pixel or patch-by-patch basis; classified images can be compared with the results indicating changes in specific classes over time. Visually comparing co-registered images from two dates is always the first place to start, even if the </w:t>
-      </w:r>
-      <w:r>
-        <w:rPr>
-          <w:lang w:val="en-US"/>
-        </w:rPr>
-        <w:t>goal</w:t>
-      </w:r>
-      <w:r>
-        <w:rPr>
-          <w:lang w:val="en-US"/>
-        </w:rPr>
-        <w:t xml:space="preserve"> is to use an automated algorithm for classification or change detection</w:t>
-      </w:r>
-      <w:r>
-        <w:rPr>
-          <w:lang w:val="en-US"/>
-        </w:rPr>
-        <w:t xml:space="preserve"> </w:t>
-      </w:r>
-      <w:r>
-        <w:rPr>
-          <w:lang w:val="en-US"/>
-        </w:rPr>
-        <w:t>Most image processing packages include tools to swipe one image over the other, flicker between images, and view images side-by-side. In some cases, heads-up digitizing may be used to identify and classify change; in other cases, visual inspection is used to help select the most appropriate automated change detection technique.</w:t>
-      </w:r>
-    </w:p>
-    <w:p>
-      <w:pPr>
-        <w:pStyle w:val="BodyText"/>
-        <w:rPr>
-          <w:lang w:val="en-US"/>
-        </w:rPr>
-      </w:pPr>
-      <w:r>
-        <w:rPr>
-          <w:lang w:val="en-US"/>
-        </w:rPr>
-        <w:t xml:space="preserve">Generating actionable intelligence from geospatial data requires change detection capabilities that are beyond human grasp. Whether we are looking to detect changes in the number of parked cars at retail outlets, changes to buildings, or changes in the position of a satellite dish one is often looking for changes that are practically impossible for the human eye to detect. Even when detected changes can be observed by the human eye; given the immense volume of geospatial data we simply cannot hire enough people to stare at video, LiDAR, </w:t>
-      </w:r>
       <w:r>
         <w:rPr>
           <w:lang w:val="en-US"/>
         </w:rPr>
         <w:lastRenderedPageBreak/>
-        <w:t xml:space="preserve">and satellite imagery monitoring changes. Smart and efficient Change Detection software is </w:t>
-      </w:r>
-      <w:r>
-        <w:rPr>
-          <w:lang w:val="en-US"/>
-        </w:rPr>
-        <w:t>crucial</w:t>
-      </w:r>
-      <w:r>
-        <w:rPr>
-          <w:lang w:val="en-US"/>
-        </w:rPr>
-        <w:t>.</w:t>
-      </w:r>
-    </w:p>
-    <w:p>
-      <w:pPr>
-        <w:pStyle w:val="BodyText"/>
-        <w:rPr>
-          <w:lang w:val="en-US"/>
-        </w:rPr>
-      </w:pPr>
-    </w:p>
-    <w:p>
-      <w:pPr>
-        <w:pStyle w:val="BodyText"/>
-        <w:rPr>
-          <w:lang w:val="en-US"/>
-        </w:rPr>
-      </w:pPr>
-      <w:r>
-        <w:rPr>
-          <w:lang w:val="en-US"/>
-        </w:rPr>
         <w:t xml:space="preserve">A common understanding is that most big data available today is either archival, media or web scrapes [25]. However, a large source of that data is </w:t>
       </w:r>
       <w:r>
@@ -556,7 +674,21 @@
         <w:rPr>
           <w:lang w:val="en-US"/>
         </w:rPr>
-        <w:t xml:space="preserve"> standardized access and structuring, but they limit much of the meta-data associated with them. Most publicly available (i.e. non-governmental) 'big data' sources with spatial components revolve around data scraped from mobile software platforms, including twitter, Instagram, Snapchat and reviews on mapping apps [26]. The recent API changes by Google Maps, for instance, aptly show that data content, and thus its meaning, is subject to regulation that is outside the control of researchers. The goal of this research project is to detect and analyze how the patterns of features change over time and space in spatio-temporal data and automatically </w:t>
+        <w:t xml:space="preserve"> standardized access and structuring, but they limit much of the meta-data associated with them. Most publicly available (i.e. non-governmental) 'big data' sources with spatial components revolve around data scraped from mobile software platforms, including twitter, Instagram, Snapchat and reviews on mapping apps [26]. The recent API changes by Google Maps, for instance, aptly show that data content, and thus its meaning, is subject to regulation that is outside the control of researchers. The goal of this research project is to detect and analyze how the patterns of features change over time and space in </w:t>
+      </w:r>
+      <w:proofErr w:type="spellStart"/>
+      <w:r>
+        <w:rPr>
+          <w:lang w:val="en-US"/>
+        </w:rPr>
+        <w:t>spatio</w:t>
+      </w:r>
+      <w:proofErr w:type="spellEnd"/>
+      <w:r>
+        <w:rPr>
+          <w:lang w:val="en-US"/>
+        </w:rPr>
+        <w:t xml:space="preserve">-temporal data and automatically </w:t>
       </w:r>
       <w:r>
         <w:rPr>
@@ -568,16 +700,22 @@
         <w:rPr>
           <w:lang w:val="en-US"/>
         </w:rPr>
-        <w:t xml:space="preserve"> based on the time-serials of spatio-temporal data.</w:t>
-      </w:r>
-    </w:p>
-    <w:p>
-      <w:pPr>
-        <w:pStyle w:val="BodyText"/>
-        <w:rPr>
-          <w:lang w:val="en-US"/>
-        </w:rPr>
-      </w:pPr>
+        <w:t xml:space="preserve"> based on the time-serials of </w:t>
+      </w:r>
+      <w:proofErr w:type="spellStart"/>
+      <w:r>
+        <w:rPr>
+          <w:lang w:val="en-US"/>
+        </w:rPr>
+        <w:t>spatio</w:t>
+      </w:r>
+      <w:proofErr w:type="spellEnd"/>
+      <w:r>
+        <w:rPr>
+          <w:lang w:val="en-US"/>
+        </w:rPr>
+        <w:t>-temporal data.</w:t>
+      </w:r>
     </w:p>
     <w:p>
       <w:pPr>
@@ -672,6 +810,163 @@
       <w:pPr>
         <w:pStyle w:val="BodyText"/>
         <w:rPr>
+          <w:rFonts w:ascii="TimesNewRoman" w:hAnsi="TimesNewRoman" w:cs="TimesNewRoman"/>
+          <w:lang w:val="en-US"/>
+        </w:rPr>
+      </w:pPr>
+      <w:r>
+        <w:rPr>
+          <w:lang w:val="en-US"/>
+        </w:rPr>
+        <w:t>Liu and Deng have created the model for modern metric based spatial relationships between polygons</w:t>
+      </w:r>
+      <w:r>
+        <w:rPr>
+          <w:lang w:val="en-US"/>
+        </w:rPr>
+        <w:t xml:space="preserve">. They updated the original 9-intersection model by </w:t>
+      </w:r>
+      <w:proofErr w:type="spellStart"/>
+      <w:r>
+        <w:rPr>
+          <w:rFonts w:ascii="TimesNewRoman" w:hAnsi="TimesNewRoman" w:cs="TimesNewRoman"/>
+        </w:rPr>
+        <w:t>Egenhofer</w:t>
+      </w:r>
+      <w:proofErr w:type="spellEnd"/>
+      <w:r>
+        <w:rPr>
+          <w:rFonts w:ascii="TimesNewRoman" w:hAnsi="TimesNewRoman" w:cs="TimesNewRoman"/>
+        </w:rPr>
+        <w:t xml:space="preserve"> and Herring</w:t>
+      </w:r>
+      <w:r>
+        <w:rPr>
+          <w:rFonts w:ascii="TimesNewRoman" w:hAnsi="TimesNewRoman" w:cs="TimesNewRoman"/>
+          <w:lang w:val="en-US"/>
+        </w:rPr>
+        <w:t xml:space="preserve">, elimination limitations. Liu and Deng’s metric spaces avoid problems with the immensity of the spatial object complement operation, restricts sensitivity of boundary data errors and makes representing dynamic topological relations easier. They introduce geometrical metric parameters of point sets, such as their distance, area and the circumference. This is divided into segmentation parameters and nearness parameters. The finals steps are </w:t>
+      </w:r>
+      <w:r>
+        <w:rPr>
+          <w:rFonts w:ascii="TimesNewRoman" w:hAnsi="TimesNewRoman" w:cs="TimesNewRoman"/>
+          <w:lang w:val="en-US"/>
+        </w:rPr>
+        <w:t xml:space="preserve">(1) to find and locate spatial objects, (2) to make </w:t>
+      </w:r>
+      <w:proofErr w:type="spellStart"/>
+      <w:r>
+        <w:rPr>
+          <w:rFonts w:ascii="TimesNewRoman" w:hAnsi="TimesNewRoman" w:cs="TimesNewRoman"/>
+          <w:lang w:val="en-US"/>
+        </w:rPr>
+        <w:t>a</w:t>
+      </w:r>
+      <w:proofErr w:type="spellEnd"/>
+      <w:r>
+        <w:rPr>
+          <w:rFonts w:ascii="TimesNewRoman" w:hAnsi="TimesNewRoman" w:cs="TimesNewRoman"/>
+          <w:lang w:val="en-US"/>
+        </w:rPr>
+        <w:t xml:space="preserve"> approximate classification for spatial relations between a selected reference object and a target one using the 9-intersection model, and (3) to identify the spatial relations in more detail by applying metric parameters.</w:t>
+      </w:r>
+    </w:p>
+    <w:p>
+      <w:pPr>
+        <w:pStyle w:val="BodyText"/>
+        <w:rPr>
+          <w:lang w:val="en-US"/>
+        </w:rPr>
+      </w:pPr>
+      <w:r>
+        <w:rPr>
+          <w:lang w:val="en-US"/>
+        </w:rPr>
+        <w:t xml:space="preserve">Robertson </w:t>
+      </w:r>
+      <w:r>
+        <w:rPr>
+          <w:lang w:val="en-US"/>
+        </w:rPr>
+        <w:t xml:space="preserve">et al. coined the term moving polygons for </w:t>
+      </w:r>
+      <w:proofErr w:type="spellStart"/>
+      <w:r>
+        <w:rPr>
+          <w:lang w:val="en-US"/>
+        </w:rPr>
+        <w:t>spatio</w:t>
+      </w:r>
+      <w:proofErr w:type="spellEnd"/>
+      <w:r>
+        <w:rPr>
+          <w:lang w:val="en-US"/>
+        </w:rPr>
+        <w:t xml:space="preserve"> temporal polygon data (STAMP). They developed the original work by </w:t>
+      </w:r>
+      <w:proofErr w:type="spellStart"/>
+      <w:r>
+        <w:rPr>
+          <w:lang w:val="en-US"/>
+        </w:rPr>
+        <w:t>Sadahiro</w:t>
+      </w:r>
+      <w:proofErr w:type="spellEnd"/>
+      <w:r>
+        <w:rPr>
+          <w:lang w:val="en-US"/>
+        </w:rPr>
+        <w:t xml:space="preserve"> and Umemura</w:t>
+      </w:r>
+      <w:r>
+        <w:rPr>
+          <w:lang w:val="en-US"/>
+        </w:rPr>
+        <w:t xml:space="preserve"> and improved upon the original </w:t>
+      </w:r>
+      <w:proofErr w:type="gramStart"/>
+      <w:r>
+        <w:rPr>
+          <w:lang w:val="en-US"/>
+        </w:rPr>
+        <w:t>event based</w:t>
+      </w:r>
+      <w:proofErr w:type="gramEnd"/>
+      <w:r>
+        <w:rPr>
+          <w:lang w:val="en-US"/>
+        </w:rPr>
+        <w:t xml:space="preserve"> framework. They first grouped polygons based on factors such as distance thresholds and intersection points. These groups are then evaluated according </w:t>
+      </w:r>
+      <w:r>
+        <w:rPr>
+          <w:lang w:val="en-US"/>
+        </w:rPr>
+        <w:t xml:space="preserve">to three event types and in </w:t>
+      </w:r>
+      <w:r>
+        <w:rPr>
+          <w:lang w:val="en-US"/>
+        </w:rPr>
+        <w:t>four hi</w:t>
+      </w:r>
+      <w:r>
+        <w:rPr>
+          <w:lang w:val="en-US"/>
+        </w:rPr>
+        <w:t>erarchical levels.</w:t>
+      </w:r>
+      <w:r>
+        <w:rPr>
+          <w:lang w:val="en-US"/>
+        </w:rPr>
+        <w:t xml:space="preserve"> The typology of events to describe these geometric changes include Generation, Disappearance, Expansion and Contraction. These are modified as needed according to the dataset, with movement events such as Displacement, Convergence, Fragmentation and Divergence.</w:t>
+      </w:r>
+    </w:p>
+    <w:p>
+      <w:pPr>
+        <w:pStyle w:val="BodyText"/>
+        <w:rPr>
           <w:lang w:val="en-US"/>
         </w:rPr>
       </w:pPr>
@@ -699,10 +994,15 @@
         <w:t>, as seen in James et al</w:t>
       </w:r>
       <w:r>
-        <w:t xml:space="preserve">. High resolution maps of elevation change indicate locations, processes, and rates of geomorphic change, and provide a means of calibrating temporal simulation models. Methods of </w:t>
-      </w:r>
-      <w:r>
-        <w:t>geomorphic change detection (GCD), based on gridded models, may be applied to a wide range of time periods by utilizing cartometric, remote sensing, or ground-based topographic survey data to measure volumetric change. Advantages and limitations of historical DEM reconstruction methods are reviewed with a focus on coupling them with subsequent DEMs to construct DEMs of difference (DoD), which can be created by subtracting one elevation model from another, to map erosion, deposition, and volumetric change.</w:t>
+        <w:t xml:space="preserve">. High resolution maps of elevation change indicate locations, processes, and rates of geomorphic change, and provide a means of calibrating temporal simulation models. Methods of geomorphic change detection (GCD), based on gridded models, may be applied to a wide range of time periods by utilizing </w:t>
+      </w:r>
+      <w:proofErr w:type="spellStart"/>
+      <w:r>
+        <w:t>cartometric</w:t>
+      </w:r>
+      <w:proofErr w:type="spellEnd"/>
+      <w:r>
+        <w:t>, remote sensing, or ground-based topographic survey data to measure volumetric change. Advantages and limitations of historical DEM reconstruction methods are reviewed with a focus on coupling them with subsequent DEMs to construct DEMs of difference (DoD), which can be created by subtracting one elevation model from another, to map erosion, deposition, and volumetric change.</w:t>
       </w:r>
     </w:p>
     <w:p>
@@ -716,7 +1016,35 @@
         <w:rPr>
           <w:lang w:val="en-US"/>
         </w:rPr>
-        <w:t>Since our data is primarily in an urban environment, with all the grid like rigidity that entails, it is a good idea to look at change detection algorithms optimized for urban environments. One of the hardest aspects to measure is to distinguish between change and no-change, as well as different kinds of change. Comparing image differencing, image regression, tasselled-cap transformation and chi square transformation, Ridd and Liu [3] find image differencing to be the most consistent, with a sustained overall accuracy of &gt;80%.</w:t>
+        <w:t xml:space="preserve">Since our data is primarily in an urban environment, with all the grid like rigidity that entails, it is a good idea to look at change detection algorithms optimized for urban environments. One of the hardest aspects to measure is to distinguish between change and no-change, as well as different kinds of change. Comparing image differencing, image regression, </w:t>
+      </w:r>
+      <w:proofErr w:type="spellStart"/>
+      <w:r>
+        <w:rPr>
+          <w:lang w:val="en-US"/>
+        </w:rPr>
+        <w:t>tasselled</w:t>
+      </w:r>
+      <w:proofErr w:type="spellEnd"/>
+      <w:r>
+        <w:rPr>
+          <w:lang w:val="en-US"/>
+        </w:rPr>
+        <w:t xml:space="preserve">-cap transformation and chi square transformation, </w:t>
+      </w:r>
+      <w:proofErr w:type="spellStart"/>
+      <w:r>
+        <w:rPr>
+          <w:lang w:val="en-US"/>
+        </w:rPr>
+        <w:t>Ridd</w:t>
+      </w:r>
+      <w:proofErr w:type="spellEnd"/>
+      <w:r>
+        <w:rPr>
+          <w:lang w:val="en-US"/>
+        </w:rPr>
+        <w:t xml:space="preserve"> and Liu [3] find image differencing to be the most consistent, with a sustained overall accuracy of &gt;80%.</w:t>
       </w:r>
     </w:p>
     <w:p>
@@ -758,7 +1086,14 @@
         <w:rPr>
           <w:lang w:val="en-US"/>
         </w:rPr>
-        <w:t>The change detection model using Neighborhood Correlation Image (NCI) logic works because of the obvious fact that the same geographic area (e.g., a 3x3 pixel window) on two dates of imagery will tend to be highly correlated if little change has occurred, and uncorrelated when change occurs [1]. Computing the piecewise correlation between two data sets demonstrates that NCIs contain change information and that NCIs may be powerful tools for change detection.</w:t>
+        <w:t xml:space="preserve">The change detection model using Neighborhood Correlation Image (NCI) logic works because of the obvious fact that the same geographic area (e.g., a 3x3 pixel window) on two dates of imagery will tend to be highly correlated if little change has occurred, and uncorrelated when change occurs [1]. Computing the piecewise correlation between two </w:t>
+      </w:r>
+      <w:r>
+        <w:rPr>
+          <w:lang w:val="en-US"/>
+        </w:rPr>
+        <w:lastRenderedPageBreak/>
+        <w:t>data sets demonstrates that NCIs contain change information and that NCIs may be powerful tools for change detection.</w:t>
       </w:r>
     </w:p>
     <w:p>
@@ -786,14 +1121,35 @@
         <w:rPr>
           <w:lang w:val="en-US"/>
         </w:rPr>
-        <w:t xml:space="preserve">Storytelling techniques are an effective summarization method to succinctly organize extensive information. Traditional storytelling has been mostly successful on news articles, blogs, as well as structured databases. However, traditional storytelling techniques tend to perform poorly on social media content, such as Twitter, where text lacks proper form and function [11]. Moreover, the ability to support dynamic storylines as they evolve is critical to modelling fast moving social media streams such as Twitter. Dos Santos et al. [21] introduced a set of methods to automatically derive stories over linked entities in tweets. They model a story as a </w:t>
-      </w:r>
-      <w:r>
-        <w:rPr>
-          <w:lang w:val="en-US"/>
-        </w:rPr>
-        <w:lastRenderedPageBreak/>
-        <w:t>graph of entities propagating through spatial regions in a temporal sequence, and controls search space complexity by suggesting regions of exploration. They developed algorithms to conduct storytelling to model tweets over space and time, reasoning over spatio-temporal features, and devise spatio-temporal storylines based on connectivity strength.</w:t>
+        <w:t xml:space="preserve">Storytelling techniques are an effective summarization method to succinctly organize extensive information. Traditional storytelling has been mostly successful on news articles, blogs, as well as structured databases. However, traditional storytelling techniques tend to perform poorly on social media content, such as Twitter, where text lacks proper form and function [11]. Moreover, the ability to support dynamic storylines as they evolve is critical to modelling fast moving social media streams such as Twitter. Dos Santos et al. [21] introduced a set of methods to automatically derive stories over linked entities in tweets. They model a story as a graph of entities propagating through spatial regions in a temporal sequence, and controls search space complexity by suggesting regions of exploration. They developed algorithms to conduct storytelling to model tweets over space and time, reasoning over </w:t>
+      </w:r>
+      <w:proofErr w:type="spellStart"/>
+      <w:r>
+        <w:rPr>
+          <w:lang w:val="en-US"/>
+        </w:rPr>
+        <w:t>spatio</w:t>
+      </w:r>
+      <w:proofErr w:type="spellEnd"/>
+      <w:r>
+        <w:rPr>
+          <w:lang w:val="en-US"/>
+        </w:rPr>
+        <w:t xml:space="preserve">-temporal features, and devise </w:t>
+      </w:r>
+      <w:proofErr w:type="spellStart"/>
+      <w:r>
+        <w:rPr>
+          <w:lang w:val="en-US"/>
+        </w:rPr>
+        <w:t>spatio</w:t>
+      </w:r>
+      <w:proofErr w:type="spellEnd"/>
+      <w:r>
+        <w:rPr>
+          <w:lang w:val="en-US"/>
+        </w:rPr>
+        <w:t>-temporal storylines based on connectivity strength.</w:t>
       </w:r>
     </w:p>
     <w:p>
@@ -807,7 +1163,77 @@
         <w:rPr>
           <w:lang w:val="en-US"/>
         </w:rPr>
-        <w:t xml:space="preserve">Kumar et al. [14] proposed an efficient storytelling implementation that embeds the CARTwheels [15] redescription mining algorithm which utilizes induced classification trees to model redescriptions in an A* search procedure, using the CARTwheels to supply next move operators on search branches to the A* search procedure. Vocht et al. [15] proposed the implementation of an optimized algorithm controlling the pathfinding process to obtain more homogeneous search domain and retrieve more links between adjacent hops in each path to improve the semantic relatedness of concepts mentioned in a story by increasing the relevance of links between nodes through additional domain delineation and refinement steps. Chen et al. [20] proposed a multimodal imitation learning via generative adversarial networks (MIL-GAN) method to directly model users' interests as reflected by various data by imitating users' demonstrated storylines. MIL-GAN model is designed to learn the reward patterns given user-provided storylines and then applies the learned policy to unseen data. Santos et al. [21] combined storytelling and Spatio-logical Inference (SLI) to generate rules of interaction among entities and measure how well they forecast a real-world event. </w:t>
+        <w:t xml:space="preserve">Kumar et al. [14] proposed an efficient storytelling implementation that embeds the </w:t>
+      </w:r>
+      <w:proofErr w:type="spellStart"/>
+      <w:r>
+        <w:rPr>
+          <w:lang w:val="en-US"/>
+        </w:rPr>
+        <w:t>CARTwheels</w:t>
+      </w:r>
+      <w:proofErr w:type="spellEnd"/>
+      <w:r>
+        <w:rPr>
+          <w:lang w:val="en-US"/>
+        </w:rPr>
+        <w:t xml:space="preserve"> [15] </w:t>
+      </w:r>
+      <w:proofErr w:type="spellStart"/>
+      <w:r>
+        <w:rPr>
+          <w:lang w:val="en-US"/>
+        </w:rPr>
+        <w:t>redescription</w:t>
+      </w:r>
+      <w:proofErr w:type="spellEnd"/>
+      <w:r>
+        <w:rPr>
+          <w:lang w:val="en-US"/>
+        </w:rPr>
+        <w:t xml:space="preserve"> mining algorithm which utilizes induced classification trees to model </w:t>
+      </w:r>
+      <w:proofErr w:type="spellStart"/>
+      <w:r>
+        <w:rPr>
+          <w:lang w:val="en-US"/>
+        </w:rPr>
+        <w:t>redescriptions</w:t>
+      </w:r>
+      <w:proofErr w:type="spellEnd"/>
+      <w:r>
+        <w:rPr>
+          <w:lang w:val="en-US"/>
+        </w:rPr>
+        <w:t xml:space="preserve"> in an A* search procedure, using the </w:t>
+      </w:r>
+      <w:proofErr w:type="spellStart"/>
+      <w:r>
+        <w:rPr>
+          <w:lang w:val="en-US"/>
+        </w:rPr>
+        <w:t>CARTwheels</w:t>
+      </w:r>
+      <w:proofErr w:type="spellEnd"/>
+      <w:r>
+        <w:rPr>
+          <w:lang w:val="en-US"/>
+        </w:rPr>
+        <w:t xml:space="preserve"> to supply next move operators on search branches to the A* search procedure. Vocht et al. [15] proposed the implementation of an optimized algorithm controlling the pathfinding process to obtain more homogeneous search domain and retrieve more links between adjacent hops in each path to improve the semantic relatedness of concepts mentioned in a story by increasing the relevance of links between nodes through additional domain delineation and refinement steps. Chen et al. [20] proposed a multimodal imitation learning via generative adversarial networks (MIL-GAN) method to directly model users' interests as reflected by various data by imitating users' demonstrated storylines. MIL-GAN model is designed to learn the reward patterns given user-provided storylines and then applies the learned policy to unseen data. Santos et al. [21] combined storytelling and </w:t>
+      </w:r>
+      <w:proofErr w:type="spellStart"/>
+      <w:r>
+        <w:rPr>
+          <w:lang w:val="en-US"/>
+        </w:rPr>
+        <w:t>Spatio</w:t>
+      </w:r>
+      <w:proofErr w:type="spellEnd"/>
+      <w:r>
+        <w:rPr>
+          <w:lang w:val="en-US"/>
+        </w:rPr>
+        <w:t xml:space="preserve">-logical Inference (SLI) to generate rules of interaction among entities and measure how well they forecast a real-world event. </w:t>
       </w:r>
     </w:p>
     <w:p>
@@ -821,7 +1247,21 @@
         <w:rPr>
           <w:lang w:val="en-US"/>
         </w:rPr>
-        <w:t xml:space="preserve">Hossain et al [13] introduced Google Fusion Tables(GFT) that offers collaborative data management in the cloud for data scientists to enable the integration of increasingly complex geospatial data to support storytelling. The paper focused on introduction of overview of map processing in GFT, the architecture overview of GFT, and how to scale to large datasets, massive and complex polygon datasets. GFT provides a useful tool for storytelling through interactive maps. </w:t>
+        <w:t xml:space="preserve">Hossain et al [13] introduced Google Fusion </w:t>
+      </w:r>
+      <w:proofErr w:type="gramStart"/>
+      <w:r>
+        <w:rPr>
+          <w:lang w:val="en-US"/>
+        </w:rPr>
+        <w:t>Tables(</w:t>
+      </w:r>
+      <w:proofErr w:type="gramEnd"/>
+      <w:r>
+        <w:rPr>
+          <w:lang w:val="en-US"/>
+        </w:rPr>
+        <w:t xml:space="preserve">GFT) that offers collaborative data management in the cloud for data scientists to enable the integration of increasingly complex geospatial data to support storytelling. The paper focused on introduction of overview of map processing in GFT, the architecture overview of GFT, and how to scale to large datasets, massive and complex polygon datasets. GFT provides a useful tool for storytelling through interactive maps. </w:t>
       </w:r>
     </w:p>
     <w:p>
@@ -835,7 +1275,69 @@
         <w:rPr>
           <w:lang w:val="en-US"/>
         </w:rPr>
-        <w:t xml:space="preserve">Kumar et al. [14] formulated storytelling as a generalization of redescription mining. Stories are defined as chains of redescriptions. They proposed an efficient storytelling algorithm as A* search around the outputs of a CARTwhells redescription mining algorithm. The efficiency and scalability of the proposed algorithm were evaluated by three application case studies: word overlaps in large English dictionaries, exploring connections between gene sets in a bioinformatics data set, and relating publications in the PubMed index of abstracts. </w:t>
+        <w:t xml:space="preserve">Kumar et al. [14] formulated storytelling as a generalization of </w:t>
+      </w:r>
+      <w:proofErr w:type="spellStart"/>
+      <w:r>
+        <w:rPr>
+          <w:lang w:val="en-US"/>
+        </w:rPr>
+        <w:t>redescription</w:t>
+      </w:r>
+      <w:proofErr w:type="spellEnd"/>
+      <w:r>
+        <w:rPr>
+          <w:lang w:val="en-US"/>
+        </w:rPr>
+        <w:t xml:space="preserve"> mining. Stories are defined as chains of </w:t>
+      </w:r>
+      <w:proofErr w:type="spellStart"/>
+      <w:r>
+        <w:rPr>
+          <w:lang w:val="en-US"/>
+        </w:rPr>
+        <w:t>redescriptions</w:t>
+      </w:r>
+      <w:proofErr w:type="spellEnd"/>
+      <w:r>
+        <w:rPr>
+          <w:lang w:val="en-US"/>
+        </w:rPr>
+        <w:t xml:space="preserve">. They proposed an efficient </w:t>
+      </w:r>
+      <w:r>
+        <w:rPr>
+          <w:lang w:val="en-US"/>
+        </w:rPr>
+        <w:t xml:space="preserve">storytelling algorithm as A* search around the outputs of a </w:t>
+      </w:r>
+      <w:proofErr w:type="spellStart"/>
+      <w:r>
+        <w:rPr>
+          <w:lang w:val="en-US"/>
+        </w:rPr>
+        <w:t>CARTwhells</w:t>
+      </w:r>
+      <w:proofErr w:type="spellEnd"/>
+      <w:r>
+        <w:rPr>
+          <w:lang w:val="en-US"/>
+        </w:rPr>
+        <w:t xml:space="preserve"> </w:t>
+      </w:r>
+      <w:proofErr w:type="spellStart"/>
+      <w:r>
+        <w:rPr>
+          <w:lang w:val="en-US"/>
+        </w:rPr>
+        <w:t>redescription</w:t>
+      </w:r>
+      <w:proofErr w:type="spellEnd"/>
+      <w:r>
+        <w:rPr>
+          <w:lang w:val="en-US"/>
+        </w:rPr>
+        <w:t xml:space="preserve"> mining algorithm. The efficiency and scalability of the proposed algorithm were evaluated by three application case studies: word overlaps in large English dictionaries, exploring connections between gene sets in a bioinformatics data set, and relating publications in the PubMed index of abstracts. </w:t>
       </w:r>
     </w:p>
     <w:p>
@@ -849,7 +1351,21 @@
         <w:rPr>
           <w:lang w:val="en-US"/>
         </w:rPr>
-        <w:t>Hossain et al. [19] proposed an approach to automatically construct stories between entities in large document collections that can help from directed chains of relationships, with support for co-referencing, evidence marshaling, and imposing syntactic constrains on the story generation process. A new optimization techniques based on concept lattice mining is used to rapidly construct stories on massive datasets.</w:t>
+        <w:t xml:space="preserve">Hossain et al. [19] proposed an approach to automatically construct stories between entities in large document collections that can help from directed chains of relationships, with support for co-referencing, evidence marshaling, and imposing syntactic constrains on the story generation process. A </w:t>
+      </w:r>
+      <w:proofErr w:type="gramStart"/>
+      <w:r>
+        <w:rPr>
+          <w:lang w:val="en-US"/>
+        </w:rPr>
+        <w:t>new optimization techniques</w:t>
+      </w:r>
+      <w:proofErr w:type="gramEnd"/>
+      <w:r>
+        <w:rPr>
+          <w:lang w:val="en-US"/>
+        </w:rPr>
+        <w:t xml:space="preserve"> based on concept lattice mining is used to rapidly construct stories on massive datasets.</w:t>
       </w:r>
     </w:p>
     <w:p>
@@ -874,7 +1390,77 @@
         <w:rPr>
           <w:lang w:val="en-US"/>
         </w:rPr>
-        <w:t>Santos et al. [21] introduced three methods of association analysis, Distance-based Byesian Inference, Spatial Association Index, and Spatio-logical inference, to capture relatedness among real-world events in high data volumes, and to model similar events that are described disparately under high data variability. It takes as input a set of geotemporally-encoded text streams about violent events called “storylines”. This study demonstrated that spatio-temporal storytelling is able to capture important associations among violent events reported in social media and traditional datasets.</w:t>
+        <w:t xml:space="preserve">Santos et al. [21] introduced three methods of association analysis, Distance-based </w:t>
+      </w:r>
+      <w:proofErr w:type="spellStart"/>
+      <w:r>
+        <w:rPr>
+          <w:lang w:val="en-US"/>
+        </w:rPr>
+        <w:t>Byesian</w:t>
+      </w:r>
+      <w:proofErr w:type="spellEnd"/>
+      <w:r>
+        <w:rPr>
+          <w:lang w:val="en-US"/>
+        </w:rPr>
+        <w:t xml:space="preserve"> Inference, Spatial Association Index, and </w:t>
+      </w:r>
+      <w:proofErr w:type="spellStart"/>
+      <w:r>
+        <w:rPr>
+          <w:lang w:val="en-US"/>
+        </w:rPr>
+        <w:t>Spatio</w:t>
+      </w:r>
+      <w:proofErr w:type="spellEnd"/>
+      <w:r>
+        <w:rPr>
+          <w:lang w:val="en-US"/>
+        </w:rPr>
+        <w:t xml:space="preserve">-logical inference, to capture relatedness among real-world events in high data volumes, and to model similar events that are described disparately under high data variability. It takes as input a set of </w:t>
+      </w:r>
+      <w:proofErr w:type="spellStart"/>
+      <w:r>
+        <w:rPr>
+          <w:lang w:val="en-US"/>
+        </w:rPr>
+        <w:t>geotemporally</w:t>
+      </w:r>
+      <w:proofErr w:type="spellEnd"/>
+      <w:r>
+        <w:rPr>
+          <w:lang w:val="en-US"/>
+        </w:rPr>
+        <w:t xml:space="preserve">-encoded text streams about violent events called “storylines”. This study demonstrated that </w:t>
+      </w:r>
+      <w:proofErr w:type="spellStart"/>
+      <w:r>
+        <w:rPr>
+          <w:lang w:val="en-US"/>
+        </w:rPr>
+        <w:t>spatio</w:t>
+      </w:r>
+      <w:proofErr w:type="spellEnd"/>
+      <w:r>
+        <w:rPr>
+          <w:lang w:val="en-US"/>
+        </w:rPr>
+        <w:t xml:space="preserve">-temporal storytelling </w:t>
+      </w:r>
+      <w:proofErr w:type="gramStart"/>
+      <w:r>
+        <w:rPr>
+          <w:lang w:val="en-US"/>
+        </w:rPr>
+        <w:t>is able to</w:t>
+      </w:r>
+      <w:proofErr w:type="gramEnd"/>
+      <w:r>
+        <w:rPr>
+          <w:lang w:val="en-US"/>
+        </w:rPr>
+        <w:t xml:space="preserve"> capture important associations among violent events reported in social media and traditional datasets.</w:t>
       </w:r>
       <w:r>
         <w:t xml:space="preserve"> </w:t>
@@ -3497,7 +4083,7 @@
 </file>
 
 <file path=customXml/itemProps1.xml><?xml version="1.0" encoding="utf-8"?>
-<ds:datastoreItem xmlns:ds="http://purl.oclc.org/ooxml/officeDocument/customXml" ds:itemID="{48D7409A-083D-4536-95E5-B9ECE6D943B8}">
+<ds:datastoreItem xmlns:ds="http://purl.oclc.org/ooxml/officeDocument/customXml" ds:itemID="{ECD3F749-5030-4043-8389-785CEE1EE4C4}">
   <ds:schemaRefs>
     <ds:schemaRef ds:uri="http://schemas.openxmlformats.org/officeDocument/2006/bibliography"/>
   </ds:schemaRefs>

</xml_diff>